<commit_message>
updated customer account except loans and account requests
</commit_message>
<xml_diff>
--- a/Maverick bank/Sample Data.docx
+++ b/Maverick bank/Sample Data.docx
@@ -175,6 +175,193 @@
     </w:p>
     <w:p>
       <w:r>
+        <w:t>Yes, I can generate 2 more admin records following the same structure and patterns you've established.</w:t>
+      </w:r>
+    </w:p>
+    <w:p>
+      <w:r>
+        <w:t>Here are two additional admin entries:</w:t>
+      </w:r>
+    </w:p>
+    <w:p>
+      <w:r>
+        <w:t>JSON</w:t>
+      </w:r>
+    </w:p>
+    <w:p>
+      <w:r>
+        <w:t>[</w:t>
+      </w:r>
+    </w:p>
+    <w:p>
+      <w:r>
+        <w:t xml:space="preserve">  {</w:t>
+      </w:r>
+    </w:p>
+    <w:p>
+      <w:r>
+        <w:t xml:space="preserve">    "id": 3,</w:t>
+      </w:r>
+    </w:p>
+    <w:p>
+      <w:r>
+        <w:t xml:space="preserve">    "name": "Admin Three",</w:t>
+      </w:r>
+    </w:p>
+    <w:p>
+      <w:r>
+        <w:t xml:space="preserve">    "dob": "1983-09-05",</w:t>
+      </w:r>
+    </w:p>
+    <w:p>
+      <w:r>
+        <w:t xml:space="preserve">    "gender": "MALE",</w:t>
+      </w:r>
+    </w:p>
+    <w:p>
+      <w:r>
+        <w:t xml:space="preserve">    "contactNumber": "9876543212",</w:t>
+      </w:r>
+    </w:p>
+    <w:p>
+      <w:r>
+        <w:t xml:space="preserve">    "email": "adminthree@example.com",</w:t>
+      </w:r>
+    </w:p>
+    <w:p>
+      <w:r>
+        <w:t xml:space="preserve">    "address": "303 Tech Park, Cyber City, 67890",</w:t>
+      </w:r>
+    </w:p>
+    <w:p>
+      <w:r>
+        <w:t xml:space="preserve">    "user": {</w:t>
+      </w:r>
+    </w:p>
+    <w:p>
+      <w:r>
+        <w:t xml:space="preserve">      "id": 3,</w:t>
+      </w:r>
+    </w:p>
+    <w:p>
+      <w:r>
+        <w:t xml:space="preserve">      "username": "admin3",</w:t>
+      </w:r>
+    </w:p>
+    <w:p>
+      <w:r>
+        <w:t xml:space="preserve">      "password": "admin3@1234",</w:t>
+      </w:r>
+    </w:p>
+    <w:p>
+      <w:r>
+        <w:t xml:space="preserve">      "role": "ADMIN",</w:t>
+      </w:r>
+    </w:p>
+    <w:p>
+      <w:r>
+        <w:lastRenderedPageBreak/>
+        <w:t xml:space="preserve">      "status": "ACTIVE"</w:t>
+      </w:r>
+    </w:p>
+    <w:p>
+      <w:r>
+        <w:t xml:space="preserve">    }</w:t>
+      </w:r>
+    </w:p>
+    <w:p>
+      <w:r>
+        <w:t xml:space="preserve">  },</w:t>
+      </w:r>
+    </w:p>
+    <w:p>
+      <w:r>
+        <w:t xml:space="preserve">  {</w:t>
+      </w:r>
+    </w:p>
+    <w:p>
+      <w:r>
+        <w:t xml:space="preserve">    "id": 4,</w:t>
+      </w:r>
+    </w:p>
+    <w:p>
+      <w:r>
+        <w:t xml:space="preserve">    "name": "Admin Four",</w:t>
+      </w:r>
+    </w:p>
+    <w:p>
+      <w:r>
+        <w:t xml:space="preserve">    "dob": "1991-01-25",</w:t>
+      </w:r>
+    </w:p>
+    <w:p>
+      <w:r>
+        <w:t xml:space="preserve">    "gender": "FEMALE",</w:t>
+      </w:r>
+    </w:p>
+    <w:p>
+      <w:r>
+        <w:t xml:space="preserve">    "contactNumber": "9876543213",</w:t>
+      </w:r>
+    </w:p>
+    <w:p>
+      <w:r>
+        <w:t xml:space="preserve">    "email": "adminfour@example.com",</w:t>
+      </w:r>
+    </w:p>
+    <w:p>
+      <w:r>
+        <w:t xml:space="preserve">    "address": "404 Innovation Hub, Metro City, 13579",</w:t>
+      </w:r>
+    </w:p>
+    <w:p>
+      <w:r>
+        <w:t xml:space="preserve">    "user": {</w:t>
+      </w:r>
+    </w:p>
+    <w:p>
+      <w:r>
+        <w:t xml:space="preserve">      "id": 4,</w:t>
+      </w:r>
+    </w:p>
+    <w:p>
+      <w:r>
+        <w:t xml:space="preserve">      "username": "admin4",</w:t>
+      </w:r>
+    </w:p>
+    <w:p>
+      <w:r>
+        <w:t xml:space="preserve">      "password": "admin4@1234",</w:t>
+      </w:r>
+    </w:p>
+    <w:p>
+      <w:r>
+        <w:t xml:space="preserve">      "role": "ADMIN",</w:t>
+      </w:r>
+    </w:p>
+    <w:p>
+      <w:r>
+        <w:t xml:space="preserve">      "status": "ACTIVE"</w:t>
+      </w:r>
+    </w:p>
+    <w:p>
+      <w:r>
+        <w:t xml:space="preserve">    }</w:t>
+      </w:r>
+    </w:p>
+    <w:p>
+      <w:r>
+        <w:t xml:space="preserve">  }</w:t>
+      </w:r>
+    </w:p>
+    <w:p>
+      <w:r>
+        <w:t>]</w:t>
+      </w:r>
+    </w:p>
+    <w:p/>
+    <w:p>
+      <w:r>
         <w:t>--------------------------------------------------------------------------------------------------------------------------------------------------------------------------------------------------------------------------------------------------------------</w:t>
       </w:r>
     </w:p>
@@ -185,6 +372,7 @@
     </w:p>
     <w:p>
       <w:r>
+        <w:lastRenderedPageBreak/>
         <w:t>{ "name": "Employee Two", "dob": "1991-08-22", "gender": "FEMALE", "contactNumber": "9876543202", "email": "employee_two@gmail.com", "address": "25 MG Road, Nagpur, Maharashtra", "user": { "username": "employee2", "password": "Employee2@1234" }, "branch": { "id": 3 }, "designation": "LOAN_OFFICER" },</w:t>
       </w:r>
     </w:p>
@@ -205,28 +393,31 @@
     </w:p>
     <w:p>
       <w:r>
+        <w:t xml:space="preserve"> { "name": "Employee Six", "dob": "1994-09-12", "gender": "FEMALE", "contactNumber": "9876543206", "email": "employee_six@gmail.com", "address": "60 Hilltop, Coimbatore, Tamil Nadu", "user": { "username": "employee6", "password": "Employee6@1234" }, "branch": { "id": 13 }, "designation": "REPORT_MANAGER" }, </w:t>
+      </w:r>
+    </w:p>
+    <w:p>
+      <w:r>
+        <w:t>{ "name": "Employee Seven", "dob": "1995-02-28", "gender": "MALE", "contactNumber": "9876543207", "email": "employee_seven@gmail.com", "address": "75 Green Lane, Nashik, Maharashtra", "user": { "username": "employee7", "password": "Employee7@1234" }, "branch": { "id": 5 }, "designation": "TRANSACTION_ANALYST" },</w:t>
+      </w:r>
+    </w:p>
+    <w:p>
+      <w:r>
+        <w:t xml:space="preserve"> { "name": "Employee Eight", "dob": "1996-07-07", "gender": "FEMALE", "contactNumber": "9876543208", "email": "employee_eight@gmail.com", "address": "80 Palm Street, Madurai, Tamil Nadu", "user": { "username": "employee8", "password": "Employee8@1234" }, "branch": { "id": 14 }, "designation": "TRANSACTION_ANALYST" },</w:t>
+      </w:r>
+    </w:p>
+    <w:p>
+      <w:r>
+        <w:t xml:space="preserve"> { "name": "Employee Nine", "dob": "1989-04-03", "gender": "MALE", "contactNumber": "9876543209", "email": "employee_nine@gmail.com", "address": "90 Banyan Tree, Thane, Maharashtra", "user": { "username": "employee9", "password": "Employee9@1234" }, "branch": { "id": 4 }, "designation": "JUNIOR_OPERATIONS_MANAGER" }, </w:t>
+      </w:r>
+    </w:p>
+    <w:p>
+      <w:r>
+        <w:t xml:space="preserve">{ "name": "Employee Ten", "dob": "1990-10-25", "gender": "FEMALE", "contactNumber": "9876543210", "email": "employee_ten@gmail.com", "address": "100 Rose Garden, </w:t>
+      </w:r>
+      <w:r>
         <w:lastRenderedPageBreak/>
-        <w:t xml:space="preserve"> { "name": "Employee Six", "dob": "1994-09-12", "gender": "FEMALE", "contactNumber": "9876543206", "email": "employee_six@gmail.com", "address": "60 Hilltop, Coimbatore, Tamil Nadu", "user": { "username": "employee6", "password": "Employee6@1234" }, "branch": { "id": 13 }, "designation": "REPORT_MANAGER" }, </w:t>
-      </w:r>
-    </w:p>
-    <w:p>
-      <w:r>
-        <w:t>{ "name": "Employee Seven", "dob": "1995-02-28", "gender": "MALE", "contactNumber": "9876543207", "email": "employee_seven@gmail.com", "address": "75 Green Lane, Nashik, Maharashtra", "user": { "username": "employee7", "password": "Employee7@1234" }, "branch": { "id": 5 }, "designation": "TRANSACTION_ANALYST" },</w:t>
-      </w:r>
-    </w:p>
-    <w:p>
-      <w:r>
-        <w:t xml:space="preserve"> { "name": "Employee Eight", "dob": "1996-07-07", "gender": "FEMALE", "contactNumber": "9876543208", "email": "employee_eight@gmail.com", "address": "80 Palm Street, Madurai, Tamil Nadu", "user": { "username": "employee8", "password": "Employee8@1234" }, "branch": { "id": 14 }, "designation": "TRANSACTION_ANALYST" },</w:t>
-      </w:r>
-    </w:p>
-    <w:p>
-      <w:r>
-        <w:t xml:space="preserve"> { "name": "Employee Nine", "dob": "1989-04-03", "gender": "MALE", "contactNumber": "9876543209", "email": "employee_nine@gmail.com", "address": "90 Banyan Tree, Thane, Maharashtra", "user": { "username": "employee9", "password": "Employee9@1234" }, "branch": { "id": 4 }, "designation": "JUNIOR_OPERATIONS_MANAGER" }, </w:t>
-      </w:r>
-    </w:p>
-    <w:p>
-      <w:r>
-        <w:t>{ "name": "Employee Ten", "dob": "1990-10-25", "gender": "FEMALE", "contactNumber": "9876543210", "email": "employee_ten@gmail.com", "address": "100 Rose Garden, Tiruchirappalli, Tamil Nadu", "user": { "username": "employee10", "password": "Employee10@1234" }, "branch": { "id": 15 }, "designation": "JUNIOR_OPERATIONS_MANAGER" },</w:t>
+        <w:t>Tiruchirappalli, Tamil Nadu", "user": { "username": "employee10", "password": "Employee10@1234" }, "branch": { "id": 15 }, "designation": "JUNIOR_OPERATIONS_MANAGER" },</w:t>
       </w:r>
     </w:p>
     <w:p>
@@ -237,6 +428,643 @@
     <w:p>
       <w:r>
         <w:t>{ "name": "Employee Twelve", "dob": "1982-01-18", "gender": "FEMALE", "contactNumber": "9876543212", "email": "employee_twelve@gmail.com", "address": "120 Whitefield, Salem, Tamil Nadu", "user": { "username": "employee12", "password": "Employee12@1234" }, "branch": { "id": 16 }, "designation": "SENIOR_OPERATIONS_MANAGER" } ]</w:t>
+      </w:r>
+    </w:p>
+    <w:p>
+      <w:r>
+        <w:t>[</w:t>
+      </w:r>
+    </w:p>
+    <w:p>
+      <w:r>
+        <w:t xml:space="preserve">  {</w:t>
+      </w:r>
+    </w:p>
+    <w:p>
+      <w:r>
+        <w:t xml:space="preserve">    "name": "Employee Thirteen",</w:t>
+      </w:r>
+    </w:p>
+    <w:p>
+      <w:r>
+        <w:t xml:space="preserve">    "dob": "1993-01-20",</w:t>
+      </w:r>
+    </w:p>
+    <w:p>
+      <w:r>
+        <w:t xml:space="preserve">    "gender": "FEMALE",</w:t>
+      </w:r>
+    </w:p>
+    <w:p>
+      <w:r>
+        <w:t xml:space="preserve">    "contactNumber": "9876543213",</w:t>
+      </w:r>
+    </w:p>
+    <w:p>
+      <w:r>
+        <w:t xml:space="preserve">    "email": "employee_thirteen@gmail.com",</w:t>
+      </w:r>
+    </w:p>
+    <w:p>
+      <w:r>
+        <w:t xml:space="preserve">    "address": "123 Vizag Road, Visakhapatnam, Andhra Pradesh",</w:t>
+      </w:r>
+    </w:p>
+    <w:p>
+      <w:r>
+        <w:t xml:space="preserve">    "user": {</w:t>
+      </w:r>
+    </w:p>
+    <w:p>
+      <w:r>
+        <w:t xml:space="preserve">      "username": "employee13",</w:t>
+      </w:r>
+    </w:p>
+    <w:p>
+      <w:r>
+        <w:t xml:space="preserve">      "password": "Employee13@1234"</w:t>
+      </w:r>
+    </w:p>
+    <w:p>
+      <w:r>
+        <w:t xml:space="preserve">    },</w:t>
+      </w:r>
+    </w:p>
+    <w:p>
+      <w:r>
+        <w:t xml:space="preserve">    "branch": {</w:t>
+      </w:r>
+    </w:p>
+    <w:p>
+      <w:r>
+        <w:t xml:space="preserve">      "id": 17</w:t>
+      </w:r>
+    </w:p>
+    <w:p>
+      <w:r>
+        <w:t xml:space="preserve">    },</w:t>
+      </w:r>
+    </w:p>
+    <w:p>
+      <w:r>
+        <w:t xml:space="preserve">    "designation": "LOAN_OFFICER"</w:t>
+      </w:r>
+    </w:p>
+    <w:p>
+      <w:r>
+        <w:t xml:space="preserve">  },</w:t>
+      </w:r>
+    </w:p>
+    <w:p>
+      <w:r>
+        <w:lastRenderedPageBreak/>
+        <w:t xml:space="preserve">  {</w:t>
+      </w:r>
+    </w:p>
+    <w:p>
+      <w:r>
+        <w:t xml:space="preserve">    "name": "Employee Fourteen",</w:t>
+      </w:r>
+    </w:p>
+    <w:p>
+      <w:r>
+        <w:t xml:space="preserve">    "dob": "1987-09-08",</w:t>
+      </w:r>
+    </w:p>
+    <w:p>
+      <w:r>
+        <w:t xml:space="preserve">    "gender": "MALE",</w:t>
+      </w:r>
+    </w:p>
+    <w:p>
+      <w:r>
+        <w:t xml:space="preserve">    "contactNumber": "9876543214",</w:t>
+      </w:r>
+    </w:p>
+    <w:p>
+      <w:r>
+        <w:t xml:space="preserve">    "email": "employee_fourteen@gmail.com",</w:t>
+      </w:r>
+    </w:p>
+    <w:p>
+      <w:r>
+        <w:t xml:space="preserve">    "address": "456 City Center, Vijayawada, Andhra Pradesh",</w:t>
+      </w:r>
+    </w:p>
+    <w:p>
+      <w:r>
+        <w:t xml:space="preserve">    "user": {</w:t>
+      </w:r>
+    </w:p>
+    <w:p>
+      <w:r>
+        <w:t xml:space="preserve">      "username": "employee14",</w:t>
+      </w:r>
+    </w:p>
+    <w:p>
+      <w:r>
+        <w:t xml:space="preserve">      "password": "Employee14@1234"</w:t>
+      </w:r>
+    </w:p>
+    <w:p>
+      <w:r>
+        <w:t xml:space="preserve">    },</w:t>
+      </w:r>
+    </w:p>
+    <w:p>
+      <w:r>
+        <w:t xml:space="preserve">    "branch": {</w:t>
+      </w:r>
+    </w:p>
+    <w:p>
+      <w:r>
+        <w:t xml:space="preserve">      "id": 18</w:t>
+      </w:r>
+    </w:p>
+    <w:p>
+      <w:r>
+        <w:t xml:space="preserve">    },</w:t>
+      </w:r>
+    </w:p>
+    <w:p>
+      <w:r>
+        <w:t xml:space="preserve">    "designation": "ACCOUNT_MANAGER"</w:t>
+      </w:r>
+    </w:p>
+    <w:p>
+      <w:r>
+        <w:t xml:space="preserve">  }</w:t>
+      </w:r>
+    </w:p>
+    <w:p>
+      <w:r>
+        <w:t>]</w:t>
+      </w:r>
+    </w:p>
+    <w:p/>
+    <w:p/>
+    <w:p/>
+    <w:p/>
+    <w:p>
+      <w:r>
+        <w:t>[</w:t>
+      </w:r>
+    </w:p>
+    <w:p>
+      <w:r>
+        <w:t xml:space="preserve">  {</w:t>
+      </w:r>
+    </w:p>
+    <w:p>
+      <w:r>
+        <w:t xml:space="preserve">    "name": "Customer One",</w:t>
+      </w:r>
+    </w:p>
+    <w:p>
+      <w:r>
+        <w:t xml:space="preserve">    "dob": "1988-01-20",</w:t>
+      </w:r>
+    </w:p>
+    <w:p>
+      <w:r>
+        <w:t xml:space="preserve">    "gender": "FEMALE",</w:t>
+      </w:r>
+    </w:p>
+    <w:p>
+      <w:r>
+        <w:lastRenderedPageBreak/>
+        <w:t xml:space="preserve">    "contactNumber": "9123456701",</w:t>
+      </w:r>
+    </w:p>
+    <w:p>
+      <w:r>
+        <w:t xml:space="preserve">    "email": "customerone@gmail.com",</w:t>
+      </w:r>
+    </w:p>
+    <w:p>
+      <w:r>
+        <w:t xml:space="preserve">    "address": "123 Main Street, Anytown, Maharashtra",</w:t>
+      </w:r>
+    </w:p>
+    <w:p>
+      <w:r>
+        <w:t xml:space="preserve">    "user": {</w:t>
+      </w:r>
+    </w:p>
+    <w:p>
+      <w:r>
+        <w:t xml:space="preserve">      "username": "customer1",</w:t>
+      </w:r>
+    </w:p>
+    <w:p>
+      <w:r>
+        <w:t xml:space="preserve">      "password": "Customer1@1234"</w:t>
+      </w:r>
+    </w:p>
+    <w:p>
+      <w:r>
+        <w:t xml:space="preserve">    }</w:t>
+      </w:r>
+    </w:p>
+    <w:p>
+      <w:r>
+        <w:t xml:space="preserve">  },</w:t>
+      </w:r>
+    </w:p>
+    <w:p>
+      <w:r>
+        <w:t xml:space="preserve">  {</w:t>
+      </w:r>
+    </w:p>
+    <w:p>
+      <w:r>
+        <w:t xml:space="preserve">    "name": "Customer Two",</w:t>
+      </w:r>
+    </w:p>
+    <w:p>
+      <w:r>
+        <w:t xml:space="preserve">    "dob": "1992-07-15",</w:t>
+      </w:r>
+    </w:p>
+    <w:p>
+      <w:r>
+        <w:t xml:space="preserve">    "gender": "MALE",</w:t>
+      </w:r>
+    </w:p>
+    <w:p>
+      <w:r>
+        <w:t xml:space="preserve">    "contactNumber": "9123456702",</w:t>
+      </w:r>
+    </w:p>
+    <w:p>
+      <w:r>
+        <w:t xml:space="preserve">    "email": "customertwo@gmail.com",</w:t>
+      </w:r>
+    </w:p>
+    <w:p>
+      <w:r>
+        <w:t xml:space="preserve">    "address": "456 Oak Avenue, Villagetown, Telangana",</w:t>
+      </w:r>
+    </w:p>
+    <w:p>
+      <w:r>
+        <w:t xml:space="preserve">    "user": {</w:t>
+      </w:r>
+    </w:p>
+    <w:p>
+      <w:r>
+        <w:t xml:space="preserve">      "username": "customer2",</w:t>
+      </w:r>
+    </w:p>
+    <w:p>
+      <w:r>
+        <w:t xml:space="preserve">      "password": "Customer2@1234"</w:t>
+      </w:r>
+    </w:p>
+    <w:p>
+      <w:r>
+        <w:t xml:space="preserve">    }</w:t>
+      </w:r>
+    </w:p>
+    <w:p>
+      <w:r>
+        <w:t xml:space="preserve">  },</w:t>
+      </w:r>
+    </w:p>
+    <w:p>
+      <w:r>
+        <w:t xml:space="preserve">  {</w:t>
+      </w:r>
+    </w:p>
+    <w:p>
+      <w:r>
+        <w:t xml:space="preserve">    "name": "Customer Three",</w:t>
+      </w:r>
+    </w:p>
+    <w:p>
+      <w:r>
+        <w:t xml:space="preserve">    "dob": "1985-03-01",</w:t>
+      </w:r>
+    </w:p>
+    <w:p>
+      <w:r>
+        <w:t xml:space="preserve">    "gender": "FEMALE",</w:t>
+      </w:r>
+    </w:p>
+    <w:p>
+      <w:r>
+        <w:t xml:space="preserve">    "contactNumber": "9123456703",</w:t>
+      </w:r>
+    </w:p>
+    <w:p>
+      <w:r>
+        <w:t xml:space="preserve">    "email": "customerthree@gmail.com",</w:t>
+      </w:r>
+    </w:p>
+    <w:p>
+      <w:r>
+        <w:lastRenderedPageBreak/>
+        <w:t xml:space="preserve">    "address": "789 Pine Lane, Cityville, Tamil Nadu",</w:t>
+      </w:r>
+    </w:p>
+    <w:p>
+      <w:r>
+        <w:t xml:space="preserve">    "user": {</w:t>
+      </w:r>
+    </w:p>
+    <w:p>
+      <w:r>
+        <w:t xml:space="preserve">      "username": "customer3",</w:t>
+      </w:r>
+    </w:p>
+    <w:p>
+      <w:r>
+        <w:t xml:space="preserve">      "password": "Customer3@1234"</w:t>
+      </w:r>
+    </w:p>
+    <w:p>
+      <w:r>
+        <w:t xml:space="preserve">    }</w:t>
+      </w:r>
+    </w:p>
+    <w:p>
+      <w:r>
+        <w:t xml:space="preserve">  },</w:t>
+      </w:r>
+    </w:p>
+    <w:p>
+      <w:r>
+        <w:t xml:space="preserve">  {</w:t>
+      </w:r>
+    </w:p>
+    <w:p>
+      <w:r>
+        <w:t xml:space="preserve">    "name": "Customer Four",</w:t>
+      </w:r>
+    </w:p>
+    <w:p>
+      <w:r>
+        <w:t xml:space="preserve">    "dob": "1990-11-22",</w:t>
+      </w:r>
+    </w:p>
+    <w:p>
+      <w:r>
+        <w:t xml:space="preserve">    "gender": "MALE",</w:t>
+      </w:r>
+    </w:p>
+    <w:p>
+      <w:r>
+        <w:t xml:space="preserve">    "contactNumber": "9123456704",</w:t>
+      </w:r>
+    </w:p>
+    <w:p>
+      <w:r>
+        <w:t xml:space="preserve">    "email": "customerfour@gmail.com",</w:t>
+      </w:r>
+    </w:p>
+    <w:p>
+      <w:r>
+        <w:t xml:space="preserve">    "address": "101 Maple Drive, Townsville, Maharashtra",</w:t>
+      </w:r>
+    </w:p>
+    <w:p>
+      <w:r>
+        <w:t xml:space="preserve">    "user": {</w:t>
+      </w:r>
+    </w:p>
+    <w:p>
+      <w:r>
+        <w:t xml:space="preserve">      "username": "customer4",</w:t>
+      </w:r>
+    </w:p>
+    <w:p>
+      <w:r>
+        <w:t xml:space="preserve">      "password": "Customer4@1234"</w:t>
+      </w:r>
+    </w:p>
+    <w:p>
+      <w:r>
+        <w:t xml:space="preserve">    }</w:t>
+      </w:r>
+    </w:p>
+    <w:p>
+      <w:r>
+        <w:t xml:space="preserve">  },</w:t>
+      </w:r>
+    </w:p>
+    <w:p>
+      <w:r>
+        <w:t xml:space="preserve">  {</w:t>
+      </w:r>
+    </w:p>
+    <w:p>
+      <w:r>
+        <w:t xml:space="preserve">    "name": "Customer Five",</w:t>
+      </w:r>
+    </w:p>
+    <w:p>
+      <w:r>
+        <w:t xml:space="preserve">    "dob": "1995-06-08",</w:t>
+      </w:r>
+    </w:p>
+    <w:p>
+      <w:r>
+        <w:t xml:space="preserve">    "gender": "FEMALE",</w:t>
+      </w:r>
+    </w:p>
+    <w:p>
+      <w:r>
+        <w:t xml:space="preserve">    "contactNumber": "9123456705",</w:t>
+      </w:r>
+    </w:p>
+    <w:p>
+      <w:r>
+        <w:t xml:space="preserve">    "email": "customerfive@gmail.com",</w:t>
+      </w:r>
+    </w:p>
+    <w:p>
+      <w:r>
+        <w:t xml:space="preserve">    "address": "202 Birch Road, Hamlet, Telangana",</w:t>
+      </w:r>
+    </w:p>
+    <w:p>
+      <w:r>
+        <w:t xml:space="preserve">    "user": {</w:t>
+      </w:r>
+    </w:p>
+    <w:p>
+      <w:r>
+        <w:lastRenderedPageBreak/>
+        <w:t xml:space="preserve">      "username": "customer5",</w:t>
+      </w:r>
+    </w:p>
+    <w:p>
+      <w:r>
+        <w:t xml:space="preserve">      "password": "Customer5@1234"</w:t>
+      </w:r>
+    </w:p>
+    <w:p>
+      <w:r>
+        <w:t xml:space="preserve">    }</w:t>
+      </w:r>
+    </w:p>
+    <w:p>
+      <w:r>
+        <w:t xml:space="preserve">  }</w:t>
+      </w:r>
+    </w:p>
+    <w:p>
+      <w:r>
+        <w:t>]</w:t>
+      </w:r>
+    </w:p>
+    <w:p>
+      <w:pPr>
+        <w:rPr>
+          <w:b/>
+          <w:bCs/>
+        </w:rPr>
+      </w:pPr>
+      <w:r>
+        <w:rPr>
+          <w:b/>
+          <w:bCs/>
+        </w:rPr>
+        <w:t>PAN Card Numbers</w:t>
+      </w:r>
+    </w:p>
+    <w:p>
+      <w:pPr>
+        <w:rPr>
+          <w:b/>
+          <w:bCs/>
+        </w:rPr>
+      </w:pPr>
+      <w:r>
+        <w:rPr>
+          <w:b/>
+          <w:bCs/>
+        </w:rPr>
+        <w:t>1. ABCPA1234Q</w:t>
+      </w:r>
+    </w:p>
+    <w:p>
+      <w:pPr>
+        <w:rPr>
+          <w:b/>
+          <w:bCs/>
+        </w:rPr>
+      </w:pPr>
+      <w:r>
+        <w:rPr>
+          <w:b/>
+          <w:bCs/>
+        </w:rPr>
+        <w:t>2. MNDFC5678K</w:t>
+      </w:r>
+    </w:p>
+    <w:p>
+      <w:pPr>
+        <w:rPr>
+          <w:b/>
+          <w:bCs/>
+        </w:rPr>
+      </w:pPr>
+      <w:r>
+        <w:rPr>
+          <w:b/>
+          <w:bCs/>
+        </w:rPr>
+        <w:t>3. GHAPA9012L</w:t>
+      </w:r>
+    </w:p>
+    <w:p>
+      <w:r>
+        <w:rPr>
+          <w:b/>
+          <w:bCs/>
+        </w:rPr>
+        <w:t>4. RSTHT3456M</w:t>
+      </w:r>
+      <w:r>
+        <w:pict w14:anchorId="454D4A8D">
+          <v:rect id="_x0000_i1031" style="width:0;height:1.5pt" o:hralign="center" o:hrstd="t" o:hr="t" fillcolor="#a0a0a0" stroked="f"/>
+        </w:pict>
+      </w:r>
+    </w:p>
+    <w:p>
+      <w:pPr>
+        <w:rPr>
+          <w:b/>
+          <w:bCs/>
+        </w:rPr>
+      </w:pPr>
+      <w:r>
+        <w:rPr>
+          <w:b/>
+          <w:bCs/>
+        </w:rPr>
+        <w:t>Aadhar Card Numbers</w:t>
+      </w:r>
+    </w:p>
+    <w:p>
+      <w:pPr>
+        <w:numPr>
+          <w:ilvl w:val="0"/>
+          <w:numId w:val="2"/>
+        </w:numPr>
+      </w:pPr>
+      <w:r>
+        <w:rPr>
+          <w:b/>
+          <w:bCs/>
+        </w:rPr>
+        <w:t>123456789012</w:t>
+      </w:r>
+    </w:p>
+    <w:p>
+      <w:pPr>
+        <w:numPr>
+          <w:ilvl w:val="0"/>
+          <w:numId w:val="2"/>
+        </w:numPr>
+      </w:pPr>
+      <w:r>
+        <w:rPr>
+          <w:b/>
+          <w:bCs/>
+        </w:rPr>
+        <w:t>987654321098</w:t>
+      </w:r>
+    </w:p>
+    <w:p>
+      <w:pPr>
+        <w:numPr>
+          <w:ilvl w:val="0"/>
+          <w:numId w:val="2"/>
+        </w:numPr>
+      </w:pPr>
+      <w:r>
+        <w:rPr>
+          <w:b/>
+          <w:bCs/>
+        </w:rPr>
+        <w:t>234567890123</w:t>
+      </w:r>
+    </w:p>
+    <w:p>
+      <w:pPr>
+        <w:numPr>
+          <w:ilvl w:val="0"/>
+          <w:numId w:val="2"/>
+        </w:numPr>
+      </w:pPr>
+      <w:r>
+        <w:rPr>
+          <w:b/>
+          <w:bCs/>
+        </w:rPr>
+        <w:t>876543210987</w:t>
       </w:r>
     </w:p>
     <w:p/>
@@ -244,315 +1072,595 @@
     <w:p/>
     <w:p/>
     <w:p/>
-    <w:p>
-      <w:r>
+    <w:p/>
+    <w:p>
+      <w:pPr>
+        <w:rPr>
+          <w:b/>
+          <w:bCs/>
+          <w:sz w:val="56"/>
+          <w:szCs w:val="56"/>
+        </w:rPr>
+      </w:pPr>
+      <w:r>
+        <w:rPr>
+          <w:b/>
+          <w:bCs/>
+          <w:sz w:val="56"/>
+          <w:szCs w:val="56"/>
+        </w:rPr>
+        <w:t>BRANCHES</w:t>
+      </w:r>
+    </w:p>
+    <w:p>
+      <w:pPr>
+        <w:rPr>
+          <w:sz w:val="20"/>
+          <w:szCs w:val="20"/>
+        </w:rPr>
+      </w:pPr>
+      <w:r>
+        <w:rPr>
+          <w:sz w:val="20"/>
+          <w:szCs w:val="20"/>
+        </w:rPr>
         <w:t>[</w:t>
       </w:r>
     </w:p>
     <w:p>
-      <w:r>
+      <w:pPr>
+        <w:rPr>
+          <w:sz w:val="20"/>
+          <w:szCs w:val="20"/>
+        </w:rPr>
+      </w:pPr>
+      <w:r>
+        <w:rPr>
+          <w:sz w:val="20"/>
+          <w:szCs w:val="20"/>
+        </w:rPr>
         <w:t xml:space="preserve">  {</w:t>
       </w:r>
     </w:p>
     <w:p>
-      <w:r>
-        <w:t xml:space="preserve">    "name": "Customer One",</w:t>
-      </w:r>
-    </w:p>
-    <w:p>
-      <w:r>
-        <w:t xml:space="preserve">    "dob": "1988-01-20",</w:t>
-      </w:r>
-    </w:p>
-    <w:p>
-      <w:r>
-        <w:t xml:space="preserve">    "gender": "FEMALE",</w:t>
-      </w:r>
-    </w:p>
-    <w:p>
-      <w:r>
-        <w:t xml:space="preserve">    "contactNumber": "9123456701",</w:t>
-      </w:r>
-    </w:p>
-    <w:p>
-      <w:r>
-        <w:t xml:space="preserve">    "email": "customerone@gmail.com",</w:t>
-      </w:r>
-    </w:p>
-    <w:p>
-      <w:r>
-        <w:t xml:space="preserve">    "address": "123 Main Street, Anytown, Maharashtra",</w:t>
-      </w:r>
-    </w:p>
-    <w:p>
-      <w:r>
-        <w:t xml:space="preserve">    "user": {</w:t>
-      </w:r>
-    </w:p>
-    <w:p>
-      <w:r>
-        <w:t xml:space="preserve">      "username": "customer1",</w:t>
-      </w:r>
-    </w:p>
-    <w:p>
-      <w:r>
-        <w:t xml:space="preserve">      "password": "Customer1@1234"</w:t>
-      </w:r>
-    </w:p>
-    <w:p>
-      <w:r>
-        <w:t xml:space="preserve">    }</w:t>
-      </w:r>
-    </w:p>
-    <w:p>
-      <w:r>
+      <w:pPr>
+        <w:rPr>
+          <w:sz w:val="20"/>
+          <w:szCs w:val="20"/>
+        </w:rPr>
+      </w:pPr>
+      <w:r>
+        <w:rPr>
+          <w:sz w:val="20"/>
+          <w:szCs w:val="20"/>
+        </w:rPr>
+        <w:t xml:space="preserve">    "id": 17,</w:t>
+      </w:r>
+    </w:p>
+    <w:p>
+      <w:pPr>
+        <w:rPr>
+          <w:sz w:val="20"/>
+          <w:szCs w:val="20"/>
+        </w:rPr>
+      </w:pPr>
+      <w:r>
+        <w:rPr>
+          <w:sz w:val="20"/>
+          <w:szCs w:val="20"/>
+        </w:rPr>
+        <w:lastRenderedPageBreak/>
+        <w:t xml:space="preserve">    "ifsc": "MVRK0000017",</w:t>
+      </w:r>
+    </w:p>
+    <w:p>
+      <w:pPr>
+        <w:rPr>
+          <w:sz w:val="20"/>
+          <w:szCs w:val="20"/>
+        </w:rPr>
+      </w:pPr>
+      <w:r>
+        <w:rPr>
+          <w:sz w:val="20"/>
+          <w:szCs w:val="20"/>
+        </w:rPr>
+        <w:t xml:space="preserve">    "branch_name": "VISAKHAPATNAM",</w:t>
+      </w:r>
+    </w:p>
+    <w:p>
+      <w:pPr>
+        <w:rPr>
+          <w:sz w:val="20"/>
+          <w:szCs w:val="20"/>
+        </w:rPr>
+      </w:pPr>
+      <w:r>
+        <w:rPr>
+          <w:sz w:val="20"/>
+          <w:szCs w:val="20"/>
+        </w:rPr>
+        <w:t xml:space="preserve">    "address": "555 Beach Road, Visakhapatnam, Andhra Pradesh",</w:t>
+      </w:r>
+    </w:p>
+    <w:p>
+      <w:pPr>
+        <w:rPr>
+          <w:sz w:val="20"/>
+          <w:szCs w:val="20"/>
+        </w:rPr>
+      </w:pPr>
+      <w:r>
+        <w:rPr>
+          <w:sz w:val="20"/>
+          <w:szCs w:val="20"/>
+        </w:rPr>
+        <w:t xml:space="preserve">    "status": "ACTIVE",</w:t>
+      </w:r>
+    </w:p>
+    <w:p>
+      <w:pPr>
+        <w:rPr>
+          <w:sz w:val="20"/>
+          <w:szCs w:val="20"/>
+        </w:rPr>
+      </w:pPr>
+      <w:r>
+        <w:rPr>
+          <w:sz w:val="20"/>
+          <w:szCs w:val="20"/>
+        </w:rPr>
+        <w:t xml:space="preserve">    "contact_number": "9123456796",</w:t>
+      </w:r>
+    </w:p>
+    <w:p>
+      <w:pPr>
+        <w:rPr>
+          <w:sz w:val="20"/>
+          <w:szCs w:val="20"/>
+        </w:rPr>
+      </w:pPr>
+      <w:r>
+        <w:rPr>
+          <w:sz w:val="20"/>
+          <w:szCs w:val="20"/>
+        </w:rPr>
+        <w:t xml:space="preserve">    "email": "visakhapatnam.mvrkBank@gmail.com"</w:t>
+      </w:r>
+    </w:p>
+    <w:p>
+      <w:pPr>
+        <w:rPr>
+          <w:sz w:val="20"/>
+          <w:szCs w:val="20"/>
+        </w:rPr>
+      </w:pPr>
+      <w:r>
+        <w:rPr>
+          <w:sz w:val="20"/>
+          <w:szCs w:val="20"/>
+        </w:rPr>
         <w:t xml:space="preserve">  },</w:t>
       </w:r>
     </w:p>
     <w:p>
-      <w:r>
+      <w:pPr>
+        <w:rPr>
+          <w:sz w:val="20"/>
+          <w:szCs w:val="20"/>
+        </w:rPr>
+      </w:pPr>
+      <w:r>
+        <w:rPr>
+          <w:sz w:val="20"/>
+          <w:szCs w:val="20"/>
+        </w:rPr>
         <w:t xml:space="preserve">  {</w:t>
       </w:r>
     </w:p>
     <w:p>
-      <w:r>
-        <w:t xml:space="preserve">    "name": "Customer Two",</w:t>
-      </w:r>
-    </w:p>
-    <w:p>
-      <w:r>
-        <w:t xml:space="preserve">    "dob": "1992-07-15",</w:t>
-      </w:r>
-    </w:p>
-    <w:p>
-      <w:r>
-        <w:t xml:space="preserve">    "gender": "MALE",</w:t>
-      </w:r>
-    </w:p>
-    <w:p>
-      <w:r>
-        <w:t xml:space="preserve">    "contactNumber": "9123456702",</w:t>
-      </w:r>
-    </w:p>
-    <w:p>
-      <w:r>
-        <w:t xml:space="preserve">    "email": "customertwo@gmail.com",</w:t>
-      </w:r>
-    </w:p>
-    <w:p>
-      <w:r>
-        <w:t xml:space="preserve">    "address": "456 Oak Avenue, Villagetown, Telangana",</w:t>
-      </w:r>
-    </w:p>
-    <w:p>
-      <w:r>
-        <w:t xml:space="preserve">    "user": {</w:t>
-      </w:r>
-    </w:p>
-    <w:p>
-      <w:r>
-        <w:t xml:space="preserve">      "username": "customer2",</w:t>
-      </w:r>
-    </w:p>
-    <w:p>
-      <w:r>
-        <w:t xml:space="preserve">      "password": "Customer2@1234"</w:t>
-      </w:r>
-    </w:p>
-    <w:p>
-      <w:r>
-        <w:t xml:space="preserve">    }</w:t>
-      </w:r>
-    </w:p>
-    <w:p>
-      <w:r>
+      <w:pPr>
+        <w:rPr>
+          <w:sz w:val="20"/>
+          <w:szCs w:val="20"/>
+        </w:rPr>
+      </w:pPr>
+      <w:r>
+        <w:rPr>
+          <w:sz w:val="20"/>
+          <w:szCs w:val="20"/>
+        </w:rPr>
+        <w:t xml:space="preserve">    "id": 18,</w:t>
+      </w:r>
+    </w:p>
+    <w:p>
+      <w:pPr>
+        <w:rPr>
+          <w:sz w:val="20"/>
+          <w:szCs w:val="20"/>
+        </w:rPr>
+      </w:pPr>
+      <w:r>
+        <w:rPr>
+          <w:sz w:val="20"/>
+          <w:szCs w:val="20"/>
+        </w:rPr>
+        <w:t xml:space="preserve">    "ifsc": "MVRK0000018",</w:t>
+      </w:r>
+    </w:p>
+    <w:p>
+      <w:pPr>
+        <w:rPr>
+          <w:sz w:val="20"/>
+          <w:szCs w:val="20"/>
+        </w:rPr>
+      </w:pPr>
+      <w:r>
+        <w:rPr>
+          <w:sz w:val="20"/>
+          <w:szCs w:val="20"/>
+        </w:rPr>
+        <w:t xml:space="preserve">    "branch_name": "VIJAYAWADA",</w:t>
+      </w:r>
+    </w:p>
+    <w:p>
+      <w:pPr>
+        <w:rPr>
+          <w:sz w:val="20"/>
+          <w:szCs w:val="20"/>
+        </w:rPr>
+      </w:pPr>
+      <w:r>
+        <w:rPr>
+          <w:sz w:val="20"/>
+          <w:szCs w:val="20"/>
+        </w:rPr>
+        <w:t xml:space="preserve">    "address": "666 MG Road, Vijayawada, Andhra Pradesh",</w:t>
+      </w:r>
+    </w:p>
+    <w:p>
+      <w:pPr>
+        <w:rPr>
+          <w:sz w:val="20"/>
+          <w:szCs w:val="20"/>
+        </w:rPr>
+      </w:pPr>
+      <w:r>
+        <w:rPr>
+          <w:sz w:val="20"/>
+          <w:szCs w:val="20"/>
+        </w:rPr>
+        <w:t xml:space="preserve">    "status": "ACTIVE",</w:t>
+      </w:r>
+    </w:p>
+    <w:p>
+      <w:pPr>
+        <w:rPr>
+          <w:sz w:val="20"/>
+          <w:szCs w:val="20"/>
+        </w:rPr>
+      </w:pPr>
+      <w:r>
+        <w:rPr>
+          <w:sz w:val="20"/>
+          <w:szCs w:val="20"/>
+        </w:rPr>
+        <w:t xml:space="preserve">    "contact_number": "9123456797",</w:t>
+      </w:r>
+    </w:p>
+    <w:p>
+      <w:pPr>
+        <w:rPr>
+          <w:sz w:val="20"/>
+          <w:szCs w:val="20"/>
+        </w:rPr>
+      </w:pPr>
+      <w:r>
+        <w:rPr>
+          <w:sz w:val="20"/>
+          <w:szCs w:val="20"/>
+        </w:rPr>
+        <w:t xml:space="preserve">    "email": "vijayawada.mvrkBank@gmail.com"</w:t>
+      </w:r>
+    </w:p>
+    <w:p>
+      <w:pPr>
+        <w:rPr>
+          <w:sz w:val="20"/>
+          <w:szCs w:val="20"/>
+        </w:rPr>
+      </w:pPr>
+      <w:r>
+        <w:rPr>
+          <w:sz w:val="20"/>
+          <w:szCs w:val="20"/>
+        </w:rPr>
         <w:t xml:space="preserve">  },</w:t>
       </w:r>
     </w:p>
     <w:p>
-      <w:r>
+      <w:pPr>
+        <w:rPr>
+          <w:sz w:val="20"/>
+          <w:szCs w:val="20"/>
+        </w:rPr>
+      </w:pPr>
+      <w:r>
+        <w:rPr>
+          <w:sz w:val="20"/>
+          <w:szCs w:val="20"/>
+        </w:rPr>
+        <w:t xml:space="preserve">  {</w:t>
+      </w:r>
+    </w:p>
+    <w:p>
+      <w:pPr>
+        <w:rPr>
+          <w:sz w:val="20"/>
+          <w:szCs w:val="20"/>
+        </w:rPr>
+      </w:pPr>
+      <w:r>
+        <w:rPr>
+          <w:sz w:val="20"/>
+          <w:szCs w:val="20"/>
+        </w:rPr>
+        <w:t xml:space="preserve">    "id": 19,</w:t>
+      </w:r>
+    </w:p>
+    <w:p>
+      <w:pPr>
+        <w:rPr>
+          <w:sz w:val="20"/>
+          <w:szCs w:val="20"/>
+        </w:rPr>
+      </w:pPr>
+      <w:r>
+        <w:rPr>
+          <w:sz w:val="20"/>
+          <w:szCs w:val="20"/>
+        </w:rPr>
+        <w:t xml:space="preserve">    "ifsc": "MVRK0000019",</w:t>
+      </w:r>
+    </w:p>
+    <w:p>
+      <w:pPr>
+        <w:rPr>
+          <w:sz w:val="20"/>
+          <w:szCs w:val="20"/>
+        </w:rPr>
+      </w:pPr>
+      <w:r>
+        <w:rPr>
+          <w:sz w:val="20"/>
+          <w:szCs w:val="20"/>
+        </w:rPr>
+        <w:t xml:space="preserve">    "branch_name": "GUNTUR",</w:t>
+      </w:r>
+    </w:p>
+    <w:p>
+      <w:pPr>
+        <w:rPr>
+          <w:sz w:val="20"/>
+          <w:szCs w:val="20"/>
+        </w:rPr>
+      </w:pPr>
+      <w:r>
+        <w:rPr>
+          <w:sz w:val="20"/>
+          <w:szCs w:val="20"/>
+        </w:rPr>
+        <w:t xml:space="preserve">    "address": "777 Amaravathi Road, Guntur, Andhra Pradesh",</w:t>
+      </w:r>
+    </w:p>
+    <w:p>
+      <w:pPr>
+        <w:rPr>
+          <w:sz w:val="20"/>
+          <w:szCs w:val="20"/>
+        </w:rPr>
+      </w:pPr>
+      <w:r>
+        <w:rPr>
+          <w:sz w:val="20"/>
+          <w:szCs w:val="20"/>
+        </w:rPr>
+        <w:t xml:space="preserve">    "status": "ACTIVE",</w:t>
+      </w:r>
+    </w:p>
+    <w:p>
+      <w:pPr>
+        <w:rPr>
+          <w:sz w:val="20"/>
+          <w:szCs w:val="20"/>
+        </w:rPr>
+      </w:pPr>
+      <w:r>
+        <w:rPr>
+          <w:sz w:val="20"/>
+          <w:szCs w:val="20"/>
+        </w:rPr>
+        <w:t xml:space="preserve">    "contact_number": "9123456798",</w:t>
+      </w:r>
+    </w:p>
+    <w:p>
+      <w:pPr>
+        <w:rPr>
+          <w:sz w:val="20"/>
+          <w:szCs w:val="20"/>
+        </w:rPr>
+      </w:pPr>
+      <w:r>
+        <w:rPr>
+          <w:sz w:val="20"/>
+          <w:szCs w:val="20"/>
+        </w:rPr>
+        <w:t xml:space="preserve">    "email": "guntur.mvrkBank@gmail.com"</w:t>
+      </w:r>
+    </w:p>
+    <w:p>
+      <w:pPr>
+        <w:rPr>
+          <w:sz w:val="20"/>
+          <w:szCs w:val="20"/>
+        </w:rPr>
+      </w:pPr>
+      <w:r>
+        <w:rPr>
+          <w:sz w:val="20"/>
+          <w:szCs w:val="20"/>
+        </w:rPr>
+        <w:t xml:space="preserve">  },</w:t>
+      </w:r>
+    </w:p>
+    <w:p>
+      <w:pPr>
+        <w:rPr>
+          <w:sz w:val="20"/>
+          <w:szCs w:val="20"/>
+        </w:rPr>
+      </w:pPr>
+      <w:r>
+        <w:rPr>
+          <w:sz w:val="20"/>
+          <w:szCs w:val="20"/>
+        </w:rPr>
+        <w:t xml:space="preserve">  {</w:t>
+      </w:r>
+    </w:p>
+    <w:p>
+      <w:pPr>
+        <w:rPr>
+          <w:sz w:val="20"/>
+          <w:szCs w:val="20"/>
+        </w:rPr>
+      </w:pPr>
+      <w:r>
+        <w:rPr>
+          <w:sz w:val="20"/>
+          <w:szCs w:val="20"/>
+        </w:rPr>
+        <w:t xml:space="preserve">    "id": 20,</w:t>
+      </w:r>
+    </w:p>
+    <w:p>
+      <w:pPr>
+        <w:rPr>
+          <w:sz w:val="20"/>
+          <w:szCs w:val="20"/>
+        </w:rPr>
+      </w:pPr>
+      <w:r>
+        <w:rPr>
+          <w:sz w:val="20"/>
+          <w:szCs w:val="20"/>
+        </w:rPr>
+        <w:t xml:space="preserve">    "ifsc": "MVRK0000020",</w:t>
+      </w:r>
+    </w:p>
+    <w:p>
+      <w:pPr>
+        <w:rPr>
+          <w:sz w:val="20"/>
+          <w:szCs w:val="20"/>
+        </w:rPr>
+      </w:pPr>
+      <w:r>
+        <w:rPr>
+          <w:sz w:val="20"/>
+          <w:szCs w:val="20"/>
+        </w:rPr>
+        <w:t xml:space="preserve">    "branch_name": "NELLORE",</w:t>
+      </w:r>
+    </w:p>
+    <w:p>
+      <w:pPr>
+        <w:rPr>
+          <w:sz w:val="20"/>
+          <w:szCs w:val="20"/>
+        </w:rPr>
+      </w:pPr>
+      <w:r>
+        <w:rPr>
+          <w:sz w:val="20"/>
+          <w:szCs w:val="20"/>
+        </w:rPr>
         <w:lastRenderedPageBreak/>
-        <w:t xml:space="preserve">  {</w:t>
-      </w:r>
-    </w:p>
-    <w:p>
-      <w:r>
-        <w:t xml:space="preserve">    "name": "Customer Three",</w:t>
-      </w:r>
-    </w:p>
-    <w:p>
-      <w:r>
-        <w:t xml:space="preserve">    "dob": "1985-03-01",</w:t>
-      </w:r>
-    </w:p>
-    <w:p>
-      <w:r>
-        <w:t xml:space="preserve">    "gender": "FEMALE",</w:t>
-      </w:r>
-    </w:p>
-    <w:p>
-      <w:r>
-        <w:t xml:space="preserve">    "contactNumber": "9123456703",</w:t>
-      </w:r>
-    </w:p>
-    <w:p>
-      <w:r>
-        <w:t xml:space="preserve">    "email": "customerthree@gmail.com",</w:t>
-      </w:r>
-    </w:p>
-    <w:p>
-      <w:r>
-        <w:t xml:space="preserve">    "address": "789 Pine Lane, Cityville, Tamil Nadu",</w:t>
-      </w:r>
-    </w:p>
-    <w:p>
-      <w:r>
-        <w:t xml:space="preserve">    "user": {</w:t>
-      </w:r>
-    </w:p>
-    <w:p>
-      <w:r>
-        <w:t xml:space="preserve">      "username": "customer3",</w:t>
-      </w:r>
-    </w:p>
-    <w:p>
-      <w:r>
-        <w:t xml:space="preserve">      "password": "Customer3@1234"</w:t>
-      </w:r>
-    </w:p>
-    <w:p>
-      <w:r>
-        <w:t xml:space="preserve">    }</w:t>
-      </w:r>
-    </w:p>
-    <w:p>
-      <w:r>
-        <w:t xml:space="preserve">  },</w:t>
-      </w:r>
-    </w:p>
-    <w:p>
-      <w:r>
-        <w:t xml:space="preserve">  {</w:t>
-      </w:r>
-    </w:p>
-    <w:p>
-      <w:r>
-        <w:t xml:space="preserve">    "name": "Customer Four",</w:t>
-      </w:r>
-    </w:p>
-    <w:p>
-      <w:r>
-        <w:t xml:space="preserve">    "dob": "1990-11-22",</w:t>
-      </w:r>
-    </w:p>
-    <w:p>
-      <w:r>
-        <w:t xml:space="preserve">    "gender": "MALE",</w:t>
-      </w:r>
-    </w:p>
-    <w:p>
-      <w:r>
-        <w:t xml:space="preserve">    "contactNumber": "9123456704",</w:t>
-      </w:r>
-    </w:p>
-    <w:p>
-      <w:r>
-        <w:t xml:space="preserve">    "email": "customerfour@gmail.com",</w:t>
-      </w:r>
-    </w:p>
-    <w:p>
-      <w:r>
-        <w:t xml:space="preserve">    "address": "101 Maple Drive, Townsville, Maharashtra",</w:t>
-      </w:r>
-    </w:p>
-    <w:p>
-      <w:r>
-        <w:t xml:space="preserve">    "user": {</w:t>
-      </w:r>
-    </w:p>
-    <w:p>
-      <w:r>
-        <w:t xml:space="preserve">      "username": "customer4",</w:t>
-      </w:r>
-    </w:p>
-    <w:p>
-      <w:r>
-        <w:t xml:space="preserve">      "password": "Customer4@1234"</w:t>
-      </w:r>
-    </w:p>
-    <w:p>
-      <w:r>
-        <w:t xml:space="preserve">    }</w:t>
-      </w:r>
-    </w:p>
-    <w:p>
-      <w:r>
-        <w:t xml:space="preserve">  },</w:t>
-      </w:r>
-    </w:p>
-    <w:p>
-      <w:r>
-        <w:t xml:space="preserve">  {</w:t>
-      </w:r>
-    </w:p>
-    <w:p>
-      <w:r>
-        <w:t xml:space="preserve">    "name": "Customer Five",</w:t>
-      </w:r>
-    </w:p>
-    <w:p>
-      <w:r>
-        <w:lastRenderedPageBreak/>
-        <w:t xml:space="preserve">    "dob": "1995-06-08",</w:t>
-      </w:r>
-    </w:p>
-    <w:p>
-      <w:r>
-        <w:t xml:space="preserve">    "gender": "FEMALE",</w:t>
-      </w:r>
-    </w:p>
-    <w:p>
-      <w:r>
-        <w:t xml:space="preserve">    "contactNumber": "9123456705",</w:t>
-      </w:r>
-    </w:p>
-    <w:p>
-      <w:r>
-        <w:t xml:space="preserve">    "email": "customerfive@gmail.com",</w:t>
-      </w:r>
-    </w:p>
-    <w:p>
-      <w:r>
-        <w:t xml:space="preserve">    "address": "202 Birch Road, Hamlet, Telangana",</w:t>
-      </w:r>
-    </w:p>
-    <w:p>
-      <w:r>
-        <w:t xml:space="preserve">    "user": {</w:t>
-      </w:r>
-    </w:p>
-    <w:p>
-      <w:r>
-        <w:t xml:space="preserve">      "username": "customer5",</w:t>
-      </w:r>
-    </w:p>
-    <w:p>
-      <w:r>
-        <w:t xml:space="preserve">      "password": "Customer5@1234"</w:t>
-      </w:r>
-    </w:p>
-    <w:p>
-      <w:r>
-        <w:t xml:space="preserve">    }</w:t>
-      </w:r>
-    </w:p>
-    <w:p>
-      <w:r>
+        <w:t xml:space="preserve">    "address": "888 Trunk Road, Nellore, Andhra Pradesh",</w:t>
+      </w:r>
+    </w:p>
+    <w:p>
+      <w:pPr>
+        <w:rPr>
+          <w:sz w:val="20"/>
+          <w:szCs w:val="20"/>
+        </w:rPr>
+      </w:pPr>
+      <w:r>
+        <w:rPr>
+          <w:sz w:val="20"/>
+          <w:szCs w:val="20"/>
+        </w:rPr>
+        <w:t xml:space="preserve">    "status": "ACTIVE",</w:t>
+      </w:r>
+    </w:p>
+    <w:p>
+      <w:pPr>
+        <w:rPr>
+          <w:sz w:val="20"/>
+          <w:szCs w:val="20"/>
+        </w:rPr>
+      </w:pPr>
+      <w:r>
+        <w:rPr>
+          <w:sz w:val="20"/>
+          <w:szCs w:val="20"/>
+        </w:rPr>
+        <w:t xml:space="preserve">    "contact_number": "9123456799",</w:t>
+      </w:r>
+    </w:p>
+    <w:p>
+      <w:pPr>
+        <w:rPr>
+          <w:sz w:val="20"/>
+          <w:szCs w:val="20"/>
+        </w:rPr>
+      </w:pPr>
+      <w:r>
+        <w:rPr>
+          <w:sz w:val="20"/>
+          <w:szCs w:val="20"/>
+        </w:rPr>
+        <w:t xml:space="preserve">    "email": "nellore.mvrkBank@gmail.com"</w:t>
+      </w:r>
+    </w:p>
+    <w:p>
+      <w:pPr>
+        <w:rPr>
+          <w:sz w:val="20"/>
+          <w:szCs w:val="20"/>
+        </w:rPr>
+      </w:pPr>
+      <w:r>
+        <w:rPr>
+          <w:sz w:val="20"/>
+          <w:szCs w:val="20"/>
+        </w:rPr>
         <w:t xml:space="preserve">  }</w:t>
       </w:r>
     </w:p>
     <w:p>
-      <w:r>
+      <w:pPr>
+        <w:rPr>
+          <w:sz w:val="20"/>
+          <w:szCs w:val="20"/>
+        </w:rPr>
+      </w:pPr>
+      <w:r>
+        <w:rPr>
+          <w:sz w:val="20"/>
+          <w:szCs w:val="20"/>
+        </w:rPr>
         <w:t>]</w:t>
       </w:r>
     </w:p>
@@ -564,6 +1672,315 @@
     </w:sectPr>
   </w:body>
 </w:document>
+</file>
+
+<file path=word/numbering.xml><?xml version="1.0" encoding="utf-8"?>
+<w:numbering xmlns:wpc="http://schemas.microsoft.com/office/word/2010/wordprocessingCanvas" xmlns:cx="http://schemas.microsoft.com/office/drawing/2014/chartex" xmlns:cx1="http://schemas.microsoft.com/office/drawing/2015/9/8/chartex" xmlns:cx2="http://schemas.microsoft.com/office/drawing/2015/10/21/chartex" xmlns:cx3="http://schemas.microsoft.com/office/drawing/2016/5/9/chartex" xmlns:cx4="http://schemas.microsoft.com/office/drawing/2016/5/10/chartex" xmlns:cx5="http://schemas.microsoft.com/office/drawing/2016/5/11/chartex" xmlns:cx6="http://schemas.microsoft.com/office/drawing/2016/5/12/chartex" xmlns:cx7="http://schemas.microsoft.com/office/drawing/2016/5/13/chartex" xmlns:cx8="http://schemas.microsoft.com/office/drawing/2016/5/14/chartex" xmlns:mc="http://schemas.openxmlformats.org/markup-compatibility/2006" xmlns:aink="http://schemas.microsoft.com/office/drawing/2016/ink" xmlns:am3d="http://schemas.microsoft.com/office/drawing/2017/model3d" xmlns:o="urn:schemas-microsoft-com:office:office" xmlns:oel="http://schemas.microsoft.com/office/2019/extlst" xmlns:r="http://schemas.openxmlformats.org/officeDocument/2006/relationships" xmlns:m="http://schemas.openxmlformats.org/officeDocument/2006/math" xmlns:v="urn:schemas-microsoft-com:vml" xmlns:wp14="http://schemas.microsoft.com/office/word/2010/wordprocessingDrawing" xmlns:wp="http://schemas.openxmlformats.org/drawingml/2006/wordprocessingDrawing" xmlns:w10="urn:schemas-microsoft-com:office:word" xmlns:w="http://schemas.openxmlformats.org/wordprocessingml/2006/main" xmlns:w14="http://schemas.microsoft.com/office/word/2010/wordml" xmlns:w15="http://schemas.microsoft.com/office/word/2012/wordml" xmlns:w16cex="http://schemas.microsoft.com/office/word/2018/wordml/cex" xmlns:w16cid="http://schemas.microsoft.com/office/word/2016/wordml/cid" xmlns:w16="http://schemas.microsoft.com/office/word/2018/wordml" xmlns:w16du="http://schemas.microsoft.com/office/word/2023/wordml/word16du" xmlns:w16sdtdh="http://schemas.microsoft.com/office/word/2020/wordml/sdtdatahash" xmlns:w16sdtfl="http://schemas.microsoft.com/office/word/2024/wordml/sdtformatlock" xmlns:w16se="http://schemas.microsoft.com/office/word/2015/wordml/symex" xmlns:wpg="http://schemas.microsoft.com/office/word/2010/wordprocessingGroup" xmlns:wpi="http://schemas.microsoft.com/office/word/2010/wordprocessingInk" xmlns:wne="http://schemas.microsoft.com/office/word/2006/wordml" xmlns:wps="http://schemas.microsoft.com/office/word/2010/wordprocessingShape" mc:Ignorable="w14 w15 w16se w16cid w16 w16cex w16sdtdh w16sdtfl w16du wp14">
+  <w:abstractNum w:abstractNumId="0" w15:restartNumberingAfterBreak="0">
+    <w:nsid w:val="59777FF0"/>
+    <w:multiLevelType w:val="multilevel"/>
+    <w:tmpl w:val="E8BC3878"/>
+    <w:lvl w:ilvl="0">
+      <w:start w:val="1"/>
+      <w:numFmt w:val="bullet"/>
+      <w:lvlText w:val=""/>
+      <w:lvlJc w:val="left"/>
+      <w:pPr>
+        <w:tabs>
+          <w:tab w:val="num" w:pos="720"/>
+        </w:tabs>
+        <w:ind w:left="720" w:hanging="360"/>
+      </w:pPr>
+      <w:rPr>
+        <w:rFonts w:ascii="Symbol" w:hAnsi="Symbol" w:hint="default"/>
+        <w:sz w:val="20"/>
+      </w:rPr>
+    </w:lvl>
+    <w:lvl w:ilvl="1" w:tentative="1">
+      <w:start w:val="1"/>
+      <w:numFmt w:val="bullet"/>
+      <w:lvlText w:val="o"/>
+      <w:lvlJc w:val="left"/>
+      <w:pPr>
+        <w:tabs>
+          <w:tab w:val="num" w:pos="1440"/>
+        </w:tabs>
+        <w:ind w:left="1440" w:hanging="360"/>
+      </w:pPr>
+      <w:rPr>
+        <w:rFonts w:ascii="Courier New" w:hAnsi="Courier New" w:hint="default"/>
+        <w:sz w:val="20"/>
+      </w:rPr>
+    </w:lvl>
+    <w:lvl w:ilvl="2" w:tentative="1">
+      <w:start w:val="1"/>
+      <w:numFmt w:val="bullet"/>
+      <w:lvlText w:val=""/>
+      <w:lvlJc w:val="left"/>
+      <w:pPr>
+        <w:tabs>
+          <w:tab w:val="num" w:pos="2160"/>
+        </w:tabs>
+        <w:ind w:left="2160" w:hanging="360"/>
+      </w:pPr>
+      <w:rPr>
+        <w:rFonts w:ascii="Wingdings" w:hAnsi="Wingdings" w:hint="default"/>
+        <w:sz w:val="20"/>
+      </w:rPr>
+    </w:lvl>
+    <w:lvl w:ilvl="3" w:tentative="1">
+      <w:start w:val="1"/>
+      <w:numFmt w:val="bullet"/>
+      <w:lvlText w:val=""/>
+      <w:lvlJc w:val="left"/>
+      <w:pPr>
+        <w:tabs>
+          <w:tab w:val="num" w:pos="2880"/>
+        </w:tabs>
+        <w:ind w:left="2880" w:hanging="360"/>
+      </w:pPr>
+      <w:rPr>
+        <w:rFonts w:ascii="Wingdings" w:hAnsi="Wingdings" w:hint="default"/>
+        <w:sz w:val="20"/>
+      </w:rPr>
+    </w:lvl>
+    <w:lvl w:ilvl="4" w:tentative="1">
+      <w:start w:val="1"/>
+      <w:numFmt w:val="bullet"/>
+      <w:lvlText w:val=""/>
+      <w:lvlJc w:val="left"/>
+      <w:pPr>
+        <w:tabs>
+          <w:tab w:val="num" w:pos="3600"/>
+        </w:tabs>
+        <w:ind w:left="3600" w:hanging="360"/>
+      </w:pPr>
+      <w:rPr>
+        <w:rFonts w:ascii="Wingdings" w:hAnsi="Wingdings" w:hint="default"/>
+        <w:sz w:val="20"/>
+      </w:rPr>
+    </w:lvl>
+    <w:lvl w:ilvl="5" w:tentative="1">
+      <w:start w:val="1"/>
+      <w:numFmt w:val="bullet"/>
+      <w:lvlText w:val=""/>
+      <w:lvlJc w:val="left"/>
+      <w:pPr>
+        <w:tabs>
+          <w:tab w:val="num" w:pos="4320"/>
+        </w:tabs>
+        <w:ind w:left="4320" w:hanging="360"/>
+      </w:pPr>
+      <w:rPr>
+        <w:rFonts w:ascii="Wingdings" w:hAnsi="Wingdings" w:hint="default"/>
+        <w:sz w:val="20"/>
+      </w:rPr>
+    </w:lvl>
+    <w:lvl w:ilvl="6" w:tentative="1">
+      <w:start w:val="1"/>
+      <w:numFmt w:val="bullet"/>
+      <w:lvlText w:val=""/>
+      <w:lvlJc w:val="left"/>
+      <w:pPr>
+        <w:tabs>
+          <w:tab w:val="num" w:pos="5040"/>
+        </w:tabs>
+        <w:ind w:left="5040" w:hanging="360"/>
+      </w:pPr>
+      <w:rPr>
+        <w:rFonts w:ascii="Wingdings" w:hAnsi="Wingdings" w:hint="default"/>
+        <w:sz w:val="20"/>
+      </w:rPr>
+    </w:lvl>
+    <w:lvl w:ilvl="7" w:tentative="1">
+      <w:start w:val="1"/>
+      <w:numFmt w:val="bullet"/>
+      <w:lvlText w:val=""/>
+      <w:lvlJc w:val="left"/>
+      <w:pPr>
+        <w:tabs>
+          <w:tab w:val="num" w:pos="5760"/>
+        </w:tabs>
+        <w:ind w:left="5760" w:hanging="360"/>
+      </w:pPr>
+      <w:rPr>
+        <w:rFonts w:ascii="Wingdings" w:hAnsi="Wingdings" w:hint="default"/>
+        <w:sz w:val="20"/>
+      </w:rPr>
+    </w:lvl>
+    <w:lvl w:ilvl="8" w:tentative="1">
+      <w:start w:val="1"/>
+      <w:numFmt w:val="bullet"/>
+      <w:lvlText w:val=""/>
+      <w:lvlJc w:val="left"/>
+      <w:pPr>
+        <w:tabs>
+          <w:tab w:val="num" w:pos="6480"/>
+        </w:tabs>
+        <w:ind w:left="6480" w:hanging="360"/>
+      </w:pPr>
+      <w:rPr>
+        <w:rFonts w:ascii="Wingdings" w:hAnsi="Wingdings" w:hint="default"/>
+        <w:sz w:val="20"/>
+      </w:rPr>
+    </w:lvl>
+  </w:abstractNum>
+  <w:abstractNum w:abstractNumId="1" w15:restartNumberingAfterBreak="0">
+    <w:nsid w:val="5B2A334B"/>
+    <w:multiLevelType w:val="multilevel"/>
+    <w:tmpl w:val="F2B6EA4C"/>
+    <w:lvl w:ilvl="0">
+      <w:start w:val="1"/>
+      <w:numFmt w:val="bullet"/>
+      <w:lvlText w:val=""/>
+      <w:lvlJc w:val="left"/>
+      <w:pPr>
+        <w:tabs>
+          <w:tab w:val="num" w:pos="720"/>
+        </w:tabs>
+        <w:ind w:left="720" w:hanging="360"/>
+      </w:pPr>
+      <w:rPr>
+        <w:rFonts w:ascii="Symbol" w:hAnsi="Symbol" w:hint="default"/>
+        <w:sz w:val="20"/>
+      </w:rPr>
+    </w:lvl>
+    <w:lvl w:ilvl="1" w:tentative="1">
+      <w:start w:val="1"/>
+      <w:numFmt w:val="bullet"/>
+      <w:lvlText w:val="o"/>
+      <w:lvlJc w:val="left"/>
+      <w:pPr>
+        <w:tabs>
+          <w:tab w:val="num" w:pos="1440"/>
+        </w:tabs>
+        <w:ind w:left="1440" w:hanging="360"/>
+      </w:pPr>
+      <w:rPr>
+        <w:rFonts w:ascii="Courier New" w:hAnsi="Courier New" w:hint="default"/>
+        <w:sz w:val="20"/>
+      </w:rPr>
+    </w:lvl>
+    <w:lvl w:ilvl="2" w:tentative="1">
+      <w:start w:val="1"/>
+      <w:numFmt w:val="bullet"/>
+      <w:lvlText w:val=""/>
+      <w:lvlJc w:val="left"/>
+      <w:pPr>
+        <w:tabs>
+          <w:tab w:val="num" w:pos="2160"/>
+        </w:tabs>
+        <w:ind w:left="2160" w:hanging="360"/>
+      </w:pPr>
+      <w:rPr>
+        <w:rFonts w:ascii="Wingdings" w:hAnsi="Wingdings" w:hint="default"/>
+        <w:sz w:val="20"/>
+      </w:rPr>
+    </w:lvl>
+    <w:lvl w:ilvl="3" w:tentative="1">
+      <w:start w:val="1"/>
+      <w:numFmt w:val="bullet"/>
+      <w:lvlText w:val=""/>
+      <w:lvlJc w:val="left"/>
+      <w:pPr>
+        <w:tabs>
+          <w:tab w:val="num" w:pos="2880"/>
+        </w:tabs>
+        <w:ind w:left="2880" w:hanging="360"/>
+      </w:pPr>
+      <w:rPr>
+        <w:rFonts w:ascii="Wingdings" w:hAnsi="Wingdings" w:hint="default"/>
+        <w:sz w:val="20"/>
+      </w:rPr>
+    </w:lvl>
+    <w:lvl w:ilvl="4" w:tentative="1">
+      <w:start w:val="1"/>
+      <w:numFmt w:val="bullet"/>
+      <w:lvlText w:val=""/>
+      <w:lvlJc w:val="left"/>
+      <w:pPr>
+        <w:tabs>
+          <w:tab w:val="num" w:pos="3600"/>
+        </w:tabs>
+        <w:ind w:left="3600" w:hanging="360"/>
+      </w:pPr>
+      <w:rPr>
+        <w:rFonts w:ascii="Wingdings" w:hAnsi="Wingdings" w:hint="default"/>
+        <w:sz w:val="20"/>
+      </w:rPr>
+    </w:lvl>
+    <w:lvl w:ilvl="5" w:tentative="1">
+      <w:start w:val="1"/>
+      <w:numFmt w:val="bullet"/>
+      <w:lvlText w:val=""/>
+      <w:lvlJc w:val="left"/>
+      <w:pPr>
+        <w:tabs>
+          <w:tab w:val="num" w:pos="4320"/>
+        </w:tabs>
+        <w:ind w:left="4320" w:hanging="360"/>
+      </w:pPr>
+      <w:rPr>
+        <w:rFonts w:ascii="Wingdings" w:hAnsi="Wingdings" w:hint="default"/>
+        <w:sz w:val="20"/>
+      </w:rPr>
+    </w:lvl>
+    <w:lvl w:ilvl="6" w:tentative="1">
+      <w:start w:val="1"/>
+      <w:numFmt w:val="bullet"/>
+      <w:lvlText w:val=""/>
+      <w:lvlJc w:val="left"/>
+      <w:pPr>
+        <w:tabs>
+          <w:tab w:val="num" w:pos="5040"/>
+        </w:tabs>
+        <w:ind w:left="5040" w:hanging="360"/>
+      </w:pPr>
+      <w:rPr>
+        <w:rFonts w:ascii="Wingdings" w:hAnsi="Wingdings" w:hint="default"/>
+        <w:sz w:val="20"/>
+      </w:rPr>
+    </w:lvl>
+    <w:lvl w:ilvl="7" w:tentative="1">
+      <w:start w:val="1"/>
+      <w:numFmt w:val="bullet"/>
+      <w:lvlText w:val=""/>
+      <w:lvlJc w:val="left"/>
+      <w:pPr>
+        <w:tabs>
+          <w:tab w:val="num" w:pos="5760"/>
+        </w:tabs>
+        <w:ind w:left="5760" w:hanging="360"/>
+      </w:pPr>
+      <w:rPr>
+        <w:rFonts w:ascii="Wingdings" w:hAnsi="Wingdings" w:hint="default"/>
+        <w:sz w:val="20"/>
+      </w:rPr>
+    </w:lvl>
+    <w:lvl w:ilvl="8" w:tentative="1">
+      <w:start w:val="1"/>
+      <w:numFmt w:val="bullet"/>
+      <w:lvlText w:val=""/>
+      <w:lvlJc w:val="left"/>
+      <w:pPr>
+        <w:tabs>
+          <w:tab w:val="num" w:pos="6480"/>
+        </w:tabs>
+        <w:ind w:left="6480" w:hanging="360"/>
+      </w:pPr>
+      <w:rPr>
+        <w:rFonts w:ascii="Wingdings" w:hAnsi="Wingdings" w:hint="default"/>
+        <w:sz w:val="20"/>
+      </w:rPr>
+    </w:lvl>
+  </w:abstractNum>
+  <w:num w:numId="1" w16cid:durableId="1967003657">
+    <w:abstractNumId w:val="1"/>
+  </w:num>
+  <w:num w:numId="2" w16cid:durableId="1384715274">
+    <w:abstractNumId w:val="0"/>
+  </w:num>
+</w:numbering>
 </file>
 
 <file path=word/styles.xml><?xml version="1.0" encoding="utf-8"?>
@@ -1169,7 +2586,6 @@
   <w:style w:type="character" w:default="1" w:styleId="DefaultParagraphFont">
     <w:name w:val="Default Paragraph Font"/>
     <w:uiPriority w:val="1"/>
-    <w:semiHidden/>
     <w:unhideWhenUsed/>
   </w:style>
   <w:style w:type="table" w:default="1" w:styleId="TableNormal">

</xml_diff>

<commit_message>
75% of loans is completed
</commit_message>
<xml_diff>
--- a/Maverick bank/Sample Data.docx
+++ b/Maverick bank/Sample Data.docx
@@ -988,7 +988,7 @@
       </w:r>
       <w:r>
         <w:pict w14:anchorId="454D4A8D">
-          <v:rect id="_x0000_i1031" style="width:0;height:1.5pt" o:hralign="center" o:hrstd="t" o:hr="t" fillcolor="#a0a0a0" stroked="f"/>
+          <v:rect id="_x0000_i1025" style="width:0;height:1.5pt" o:hralign="center" o:hrstd="t" o:hr="t" fillcolor="#a0a0a0" stroked="f"/>
         </w:pict>
       </w:r>
     </w:p>
@@ -1662,6 +1662,278 @@
           <w:szCs w:val="20"/>
         </w:rPr>
         <w:t>]</w:t>
+      </w:r>
+      <w:r>
+        <w:rPr>
+          <w:sz w:val="20"/>
+          <w:szCs w:val="20"/>
+        </w:rPr>
+        <w:br/>
+      </w:r>
+      <w:r>
+        <w:rPr>
+          <w:sz w:val="20"/>
+          <w:szCs w:val="20"/>
+        </w:rPr>
+        <w:br/>
+      </w:r>
+      <w:r>
+        <w:rPr>
+          <w:sz w:val="20"/>
+          <w:szCs w:val="20"/>
+        </w:rPr>
+        <w:br/>
+      </w:r>
+      <w:r>
+        <w:rPr>
+          <w:sz w:val="20"/>
+          <w:szCs w:val="20"/>
+        </w:rPr>
+        <w:br/>
+      </w:r>
+      <w:r>
+        <w:rPr>
+          <w:b/>
+          <w:bCs/>
+          <w:sz w:val="72"/>
+          <w:szCs w:val="72"/>
+        </w:rPr>
+        <w:t>LOAN PLAN</w:t>
+      </w:r>
+      <w:r>
+        <w:rPr>
+          <w:b/>
+          <w:bCs/>
+          <w:sz w:val="72"/>
+          <w:szCs w:val="72"/>
+        </w:rPr>
+        <w:br/>
+      </w:r>
+      <w:r>
+        <w:rPr>
+          <w:b/>
+          <w:bCs/>
+          <w:sz w:val="72"/>
+          <w:szCs w:val="72"/>
+        </w:rPr>
+        <w:br/>
+      </w:r>
+      <w:r>
+        <w:rPr>
+          <w:sz w:val="20"/>
+          <w:szCs w:val="20"/>
+        </w:rPr>
+        <w:t>INSERT INTO loan_plan (</w:t>
+      </w:r>
+    </w:p>
+    <w:p>
+      <w:pPr>
+        <w:rPr>
+          <w:sz w:val="20"/>
+          <w:szCs w:val="20"/>
+        </w:rPr>
+      </w:pPr>
+      <w:r>
+        <w:rPr>
+          <w:sz w:val="20"/>
+          <w:szCs w:val="20"/>
+        </w:rPr>
+        <w:t xml:space="preserve">    grace_period, installment_amount, interest_rate, loan_name,</w:t>
+      </w:r>
+    </w:p>
+    <w:p>
+      <w:pPr>
+        <w:rPr>
+          <w:sz w:val="20"/>
+          <w:szCs w:val="20"/>
+        </w:rPr>
+      </w:pPr>
+      <w:r>
+        <w:rPr>
+          <w:sz w:val="20"/>
+          <w:szCs w:val="20"/>
+        </w:rPr>
+        <w:t xml:space="preserve">    loan_term, loan_type, penalty_rate, pre_payment_penalty,</w:t>
+      </w:r>
+    </w:p>
+    <w:p>
+      <w:pPr>
+        <w:rPr>
+          <w:sz w:val="20"/>
+          <w:szCs w:val="20"/>
+        </w:rPr>
+      </w:pPr>
+      <w:r>
+        <w:rPr>
+          <w:sz w:val="20"/>
+          <w:szCs w:val="20"/>
+        </w:rPr>
+        <w:t xml:space="preserve">    principal_amount, repayment_frequency</w:t>
+      </w:r>
+    </w:p>
+    <w:p>
+      <w:pPr>
+        <w:rPr>
+          <w:sz w:val="20"/>
+          <w:szCs w:val="20"/>
+        </w:rPr>
+      </w:pPr>
+      <w:r>
+        <w:rPr>
+          <w:sz w:val="20"/>
+          <w:szCs w:val="20"/>
+        </w:rPr>
+        <w:t xml:space="preserve">) VALUES </w:t>
+      </w:r>
+    </w:p>
+    <w:p>
+      <w:pPr>
+        <w:rPr>
+          <w:sz w:val="20"/>
+          <w:szCs w:val="20"/>
+        </w:rPr>
+      </w:pPr>
+      <w:r>
+        <w:rPr>
+          <w:sz w:val="20"/>
+          <w:szCs w:val="20"/>
+        </w:rPr>
+        <w:t>(3, 10916.67, 0.10, 'Student Start Pack', 24, 'STUDENT_LOAN', 0.02, 0.01, 250000.00, 6),</w:t>
+      </w:r>
+    </w:p>
+    <w:p>
+      <w:pPr>
+        <w:rPr>
+          <w:sz w:val="20"/>
+          <w:szCs w:val="20"/>
+        </w:rPr>
+      </w:pPr>
+      <w:r>
+        <w:rPr>
+          <w:sz w:val="20"/>
+          <w:szCs w:val="20"/>
+        </w:rPr>
+        <w:t>(1, 31875.00, 0.05, 'Gold Quick Loan', 12, 'GOLD_LOAN', 0.03, 0.02, 255000.00, 3),</w:t>
+      </w:r>
+    </w:p>
+    <w:p>
+      <w:pPr>
+        <w:rPr>
+          <w:sz w:val="20"/>
+          <w:szCs w:val="20"/>
+        </w:rPr>
+      </w:pPr>
+      <w:r>
+        <w:rPr>
+          <w:sz w:val="20"/>
+          <w:szCs w:val="20"/>
+        </w:rPr>
+        <w:t>(2, 26250.00, 0.08, 'Bike Easy EMI', 18, 'BIKE_LOAN', 0.025, 0.015, 210000.00, 3),</w:t>
+      </w:r>
+    </w:p>
+    <w:p>
+      <w:pPr>
+        <w:rPr>
+          <w:sz w:val="20"/>
+          <w:szCs w:val="20"/>
+        </w:rPr>
+      </w:pPr>
+      <w:r>
+        <w:rPr>
+          <w:sz w:val="20"/>
+          <w:szCs w:val="20"/>
+        </w:rPr>
+        <w:t>(0, 35833.33, 0.07, 'Home Saver Plan', 36, 'HOME_LOAN', 0.015, 0.01, 310000.00, 6),</w:t>
+      </w:r>
+    </w:p>
+    <w:p>
+      <w:pPr>
+        <w:rPr>
+          <w:sz w:val="20"/>
+          <w:szCs w:val="20"/>
+        </w:rPr>
+      </w:pPr>
+      <w:r>
+        <w:rPr>
+          <w:sz w:val="20"/>
+          <w:szCs w:val="20"/>
+        </w:rPr>
+        <w:t>(1, 13750.00, 0.06, 'Crop Support Loan', 10, 'CROP_LOAN', 0.02, 0.01, 110000.00, 2),</w:t>
+      </w:r>
+    </w:p>
+    <w:p>
+      <w:pPr>
+        <w:rPr>
+          <w:sz w:val="20"/>
+          <w:szCs w:val="20"/>
+        </w:rPr>
+      </w:pPr>
+      <w:r>
+        <w:rPr>
+          <w:sz w:val="20"/>
+          <w:szCs w:val="20"/>
+        </w:rPr>
+        <w:t>(0, 81250.00, 0.09, 'Personal Flex Plan', 12, 'PERSONAL_LOAN', 0.03, 0.025, 300000.00, 1),</w:t>
+      </w:r>
+    </w:p>
+    <w:p>
+      <w:pPr>
+        <w:rPr>
+          <w:sz w:val="20"/>
+          <w:szCs w:val="20"/>
+        </w:rPr>
+      </w:pPr>
+      <w:r>
+        <w:rPr>
+          <w:sz w:val="20"/>
+          <w:szCs w:val="20"/>
+        </w:rPr>
+        <w:t>(2, 47291.67, 0.07, 'Car Max Drive', 24, 'CAR_LOAN', 0.015, 0.01, 395000.00, 2),</w:t>
+      </w:r>
+    </w:p>
+    <w:p>
+      <w:pPr>
+        <w:rPr>
+          <w:sz w:val="20"/>
+          <w:szCs w:val="20"/>
+        </w:rPr>
+      </w:pPr>
+      <w:r>
+        <w:rPr>
+          <w:sz w:val="20"/>
+          <w:szCs w:val="20"/>
+        </w:rPr>
+        <w:t>(3, 33750.00, 0.06, 'Agri Crop Advance', 12, 'CROP_LOAN', 0.02, 0.015, 255000.00, 3),</w:t>
+      </w:r>
+    </w:p>
+    <w:p>
+      <w:pPr>
+        <w:rPr>
+          <w:sz w:val="20"/>
+          <w:szCs w:val="20"/>
+        </w:rPr>
+      </w:pPr>
+      <w:r>
+        <w:rPr>
+          <w:sz w:val="20"/>
+          <w:szCs w:val="20"/>
+        </w:rPr>
+        <w:t>(2, 16541.67, 0.10, 'Study Abroad Pro', 30, 'STUDENT_LOAN', 0.02, 0.01, 225000.00, 3),</w:t>
+      </w:r>
+    </w:p>
+    <w:p>
+      <w:pPr>
+        <w:rPr>
+          <w:sz w:val="20"/>
+          <w:szCs w:val="20"/>
+        </w:rPr>
+      </w:pPr>
+      <w:r>
+        <w:rPr>
+          <w:sz w:val="20"/>
+          <w:szCs w:val="20"/>
+        </w:rPr>
+        <w:t>(0, 46875.00, 0.05, 'Gold Reserve Loan', 12, 'GOLD_LOAN', 0.01, 0.005, 450000.00, 3);</w:t>
       </w:r>
     </w:p>
     <w:sectPr>
@@ -2586,6 +2858,7 @@
   <w:style w:type="character" w:default="1" w:styleId="DefaultParagraphFont">
     <w:name w:val="Default Paragraph Font"/>
     <w:uiPriority w:val="1"/>
+    <w:semiHidden/>
     <w:unhideWhenUsed/>
   </w:style>
   <w:style w:type="table" w:default="1" w:styleId="TableNormal">

</xml_diff>

<commit_message>
completed customer, account manager, loan officer, transaction analyst
</commit_message>
<xml_diff>
--- a/Maverick bank/Sample Data.docx
+++ b/Maverick bank/Sample Data.docx
@@ -1934,6 +1934,1862 @@
           <w:szCs w:val="20"/>
         </w:rPr>
         <w:t>(0, 46875.00, 0.05, 'Gold Reserve Loan', 12, 'GOLD_LOAN', 0.01, 0.005, 450000.00, 3);</w:t>
+      </w:r>
+      <w:r>
+        <w:rPr>
+          <w:sz w:val="20"/>
+          <w:szCs w:val="20"/>
+        </w:rPr>
+        <w:br/>
+      </w:r>
+      <w:r>
+        <w:rPr>
+          <w:sz w:val="20"/>
+          <w:szCs w:val="20"/>
+        </w:rPr>
+        <w:br/>
+      </w:r>
+    </w:p>
+    <w:p>
+      <w:pPr>
+        <w:rPr>
+          <w:sz w:val="20"/>
+          <w:szCs w:val="20"/>
+        </w:rPr>
+      </w:pPr>
+      <w:r>
+        <w:rPr>
+          <w:sz w:val="20"/>
+          <w:szCs w:val="20"/>
+        </w:rPr>
+        <w:lastRenderedPageBreak/>
+        <w:br/>
+      </w:r>
+      <w:r>
+        <w:rPr>
+          <w:sz w:val="20"/>
+          <w:szCs w:val="20"/>
+        </w:rPr>
+        <w:t>[</w:t>
+      </w:r>
+    </w:p>
+    <w:p>
+      <w:pPr>
+        <w:rPr>
+          <w:sz w:val="20"/>
+          <w:szCs w:val="20"/>
+        </w:rPr>
+      </w:pPr>
+      <w:r>
+        <w:rPr>
+          <w:sz w:val="20"/>
+          <w:szCs w:val="20"/>
+        </w:rPr>
+        <w:t xml:space="preserve">  {</w:t>
+      </w:r>
+    </w:p>
+    <w:p>
+      <w:pPr>
+        <w:rPr>
+          <w:sz w:val="20"/>
+          <w:szCs w:val="20"/>
+        </w:rPr>
+      </w:pPr>
+      <w:r>
+        <w:rPr>
+          <w:sz w:val="20"/>
+          <w:szCs w:val="20"/>
+        </w:rPr>
+        <w:t xml:space="preserve">    "loanName": "Student Start Pack",</w:t>
+      </w:r>
+    </w:p>
+    <w:p>
+      <w:pPr>
+        <w:rPr>
+          <w:sz w:val="20"/>
+          <w:szCs w:val="20"/>
+        </w:rPr>
+      </w:pPr>
+      <w:r>
+        <w:rPr>
+          <w:sz w:val="20"/>
+          <w:szCs w:val="20"/>
+        </w:rPr>
+        <w:t xml:space="preserve">    "loanType": "STUDENT_LOAN",</w:t>
+      </w:r>
+    </w:p>
+    <w:p>
+      <w:pPr>
+        <w:rPr>
+          <w:sz w:val="20"/>
+          <w:szCs w:val="20"/>
+        </w:rPr>
+      </w:pPr>
+      <w:r>
+        <w:rPr>
+          <w:sz w:val="20"/>
+          <w:szCs w:val="20"/>
+        </w:rPr>
+        <w:t xml:space="preserve">    "loanTerm": 24,</w:t>
+      </w:r>
+    </w:p>
+    <w:p>
+      <w:pPr>
+        <w:rPr>
+          <w:sz w:val="20"/>
+          <w:szCs w:val="20"/>
+        </w:rPr>
+      </w:pPr>
+      <w:r>
+        <w:rPr>
+          <w:sz w:val="20"/>
+          <w:szCs w:val="20"/>
+        </w:rPr>
+        <w:t xml:space="preserve">    "principalAmount": 250000.00,</w:t>
+      </w:r>
+    </w:p>
+    <w:p>
+      <w:pPr>
+        <w:rPr>
+          <w:sz w:val="20"/>
+          <w:szCs w:val="20"/>
+        </w:rPr>
+      </w:pPr>
+      <w:r>
+        <w:rPr>
+          <w:sz w:val="20"/>
+          <w:szCs w:val="20"/>
+        </w:rPr>
+        <w:t xml:space="preserve">    "interestRate": 10.0,</w:t>
+      </w:r>
+    </w:p>
+    <w:p>
+      <w:pPr>
+        <w:rPr>
+          <w:sz w:val="20"/>
+          <w:szCs w:val="20"/>
+        </w:rPr>
+      </w:pPr>
+      <w:r>
+        <w:rPr>
+          <w:sz w:val="20"/>
+          <w:szCs w:val="20"/>
+        </w:rPr>
+        <w:t xml:space="preserve">    "installmentAmount": 10916.67,</w:t>
+      </w:r>
+    </w:p>
+    <w:p>
+      <w:pPr>
+        <w:rPr>
+          <w:sz w:val="20"/>
+          <w:szCs w:val="20"/>
+        </w:rPr>
+      </w:pPr>
+      <w:r>
+        <w:rPr>
+          <w:sz w:val="20"/>
+          <w:szCs w:val="20"/>
+        </w:rPr>
+        <w:t xml:space="preserve">    "repaymentFrequency": 6,</w:t>
+      </w:r>
+    </w:p>
+    <w:p>
+      <w:pPr>
+        <w:rPr>
+          <w:sz w:val="20"/>
+          <w:szCs w:val="20"/>
+        </w:rPr>
+      </w:pPr>
+      <w:r>
+        <w:rPr>
+          <w:sz w:val="20"/>
+          <w:szCs w:val="20"/>
+        </w:rPr>
+        <w:t xml:space="preserve">    "gracePeriod": 3,</w:t>
+      </w:r>
+    </w:p>
+    <w:p>
+      <w:pPr>
+        <w:rPr>
+          <w:sz w:val="20"/>
+          <w:szCs w:val="20"/>
+        </w:rPr>
+      </w:pPr>
+      <w:r>
+        <w:rPr>
+          <w:sz w:val="20"/>
+          <w:szCs w:val="20"/>
+        </w:rPr>
+        <w:t xml:space="preserve">    "penaltyRate": 2.0,</w:t>
+      </w:r>
+    </w:p>
+    <w:p>
+      <w:pPr>
+        <w:rPr>
+          <w:sz w:val="20"/>
+          <w:szCs w:val="20"/>
+        </w:rPr>
+      </w:pPr>
+      <w:r>
+        <w:rPr>
+          <w:sz w:val="20"/>
+          <w:szCs w:val="20"/>
+        </w:rPr>
+        <w:t xml:space="preserve">    "prePaymentPenalty": 0.01</w:t>
+      </w:r>
+    </w:p>
+    <w:p>
+      <w:pPr>
+        <w:rPr>
+          <w:sz w:val="20"/>
+          <w:szCs w:val="20"/>
+        </w:rPr>
+      </w:pPr>
+      <w:r>
+        <w:rPr>
+          <w:sz w:val="20"/>
+          <w:szCs w:val="20"/>
+        </w:rPr>
+        <w:t xml:space="preserve">  },</w:t>
+      </w:r>
+    </w:p>
+    <w:p>
+      <w:pPr>
+        <w:rPr>
+          <w:sz w:val="20"/>
+          <w:szCs w:val="20"/>
+        </w:rPr>
+      </w:pPr>
+      <w:r>
+        <w:rPr>
+          <w:sz w:val="20"/>
+          <w:szCs w:val="20"/>
+        </w:rPr>
+        <w:t xml:space="preserve">  {</w:t>
+      </w:r>
+    </w:p>
+    <w:p>
+      <w:pPr>
+        <w:rPr>
+          <w:sz w:val="20"/>
+          <w:szCs w:val="20"/>
+        </w:rPr>
+      </w:pPr>
+      <w:r>
+        <w:rPr>
+          <w:sz w:val="20"/>
+          <w:szCs w:val="20"/>
+        </w:rPr>
+        <w:t xml:space="preserve">    "loanName": "Gold Quick Loan",</w:t>
+      </w:r>
+    </w:p>
+    <w:p>
+      <w:pPr>
+        <w:rPr>
+          <w:sz w:val="20"/>
+          <w:szCs w:val="20"/>
+        </w:rPr>
+      </w:pPr>
+      <w:r>
+        <w:rPr>
+          <w:sz w:val="20"/>
+          <w:szCs w:val="20"/>
+        </w:rPr>
+        <w:t xml:space="preserve">    "loanType": "GOLD_LOAN",</w:t>
+      </w:r>
+    </w:p>
+    <w:p>
+      <w:pPr>
+        <w:rPr>
+          <w:sz w:val="20"/>
+          <w:szCs w:val="20"/>
+        </w:rPr>
+      </w:pPr>
+      <w:r>
+        <w:rPr>
+          <w:sz w:val="20"/>
+          <w:szCs w:val="20"/>
+        </w:rPr>
+        <w:t xml:space="preserve">    "loanTerm": 12,</w:t>
+      </w:r>
+    </w:p>
+    <w:p>
+      <w:pPr>
+        <w:rPr>
+          <w:sz w:val="20"/>
+          <w:szCs w:val="20"/>
+        </w:rPr>
+      </w:pPr>
+      <w:r>
+        <w:rPr>
+          <w:sz w:val="20"/>
+          <w:szCs w:val="20"/>
+        </w:rPr>
+        <w:t xml:space="preserve">    "principalAmount": 255000.00,</w:t>
+      </w:r>
+    </w:p>
+    <w:p>
+      <w:pPr>
+        <w:rPr>
+          <w:sz w:val="20"/>
+          <w:szCs w:val="20"/>
+        </w:rPr>
+      </w:pPr>
+      <w:r>
+        <w:rPr>
+          <w:sz w:val="20"/>
+          <w:szCs w:val="20"/>
+        </w:rPr>
+        <w:t xml:space="preserve">    "interestRate": 5.0,</w:t>
+      </w:r>
+    </w:p>
+    <w:p>
+      <w:pPr>
+        <w:rPr>
+          <w:sz w:val="20"/>
+          <w:szCs w:val="20"/>
+        </w:rPr>
+      </w:pPr>
+      <w:r>
+        <w:rPr>
+          <w:sz w:val="20"/>
+          <w:szCs w:val="20"/>
+        </w:rPr>
+        <w:t xml:space="preserve">    "installmentAmount": 31875.00,</w:t>
+      </w:r>
+    </w:p>
+    <w:p>
+      <w:pPr>
+        <w:rPr>
+          <w:sz w:val="20"/>
+          <w:szCs w:val="20"/>
+        </w:rPr>
+      </w:pPr>
+      <w:r>
+        <w:rPr>
+          <w:sz w:val="20"/>
+          <w:szCs w:val="20"/>
+        </w:rPr>
+        <w:t xml:space="preserve">    "repaymentFrequency": 3,</w:t>
+      </w:r>
+    </w:p>
+    <w:p>
+      <w:pPr>
+        <w:rPr>
+          <w:sz w:val="20"/>
+          <w:szCs w:val="20"/>
+        </w:rPr>
+      </w:pPr>
+      <w:r>
+        <w:rPr>
+          <w:sz w:val="20"/>
+          <w:szCs w:val="20"/>
+        </w:rPr>
+        <w:t xml:space="preserve">    "gracePeriod": 1,</w:t>
+      </w:r>
+    </w:p>
+    <w:p>
+      <w:pPr>
+        <w:rPr>
+          <w:sz w:val="20"/>
+          <w:szCs w:val="20"/>
+        </w:rPr>
+      </w:pPr>
+      <w:r>
+        <w:rPr>
+          <w:sz w:val="20"/>
+          <w:szCs w:val="20"/>
+        </w:rPr>
+        <w:t xml:space="preserve">    "penaltyRate": 3.0,</w:t>
+      </w:r>
+    </w:p>
+    <w:p>
+      <w:pPr>
+        <w:rPr>
+          <w:sz w:val="20"/>
+          <w:szCs w:val="20"/>
+        </w:rPr>
+      </w:pPr>
+      <w:r>
+        <w:rPr>
+          <w:sz w:val="20"/>
+          <w:szCs w:val="20"/>
+        </w:rPr>
+        <w:t xml:space="preserve">    "prePaymentPenalty": 0.02</w:t>
+      </w:r>
+    </w:p>
+    <w:p>
+      <w:pPr>
+        <w:rPr>
+          <w:sz w:val="20"/>
+          <w:szCs w:val="20"/>
+        </w:rPr>
+      </w:pPr>
+      <w:r>
+        <w:rPr>
+          <w:sz w:val="20"/>
+          <w:szCs w:val="20"/>
+        </w:rPr>
+        <w:t xml:space="preserve">  },</w:t>
+      </w:r>
+    </w:p>
+    <w:p>
+      <w:pPr>
+        <w:rPr>
+          <w:sz w:val="20"/>
+          <w:szCs w:val="20"/>
+        </w:rPr>
+      </w:pPr>
+      <w:r>
+        <w:rPr>
+          <w:sz w:val="20"/>
+          <w:szCs w:val="20"/>
+        </w:rPr>
+        <w:t xml:space="preserve">  {</w:t>
+      </w:r>
+    </w:p>
+    <w:p>
+      <w:pPr>
+        <w:rPr>
+          <w:sz w:val="20"/>
+          <w:szCs w:val="20"/>
+        </w:rPr>
+      </w:pPr>
+      <w:r>
+        <w:rPr>
+          <w:sz w:val="20"/>
+          <w:szCs w:val="20"/>
+        </w:rPr>
+        <w:t xml:space="preserve">    "loanName": "Bike Easy EMI",</w:t>
+      </w:r>
+    </w:p>
+    <w:p>
+      <w:pPr>
+        <w:rPr>
+          <w:sz w:val="20"/>
+          <w:szCs w:val="20"/>
+        </w:rPr>
+      </w:pPr>
+      <w:r>
+        <w:rPr>
+          <w:sz w:val="20"/>
+          <w:szCs w:val="20"/>
+        </w:rPr>
+        <w:t xml:space="preserve">    "loanType": "BIKE_LOAN",</w:t>
+      </w:r>
+    </w:p>
+    <w:p>
+      <w:pPr>
+        <w:rPr>
+          <w:sz w:val="20"/>
+          <w:szCs w:val="20"/>
+        </w:rPr>
+      </w:pPr>
+      <w:r>
+        <w:rPr>
+          <w:sz w:val="20"/>
+          <w:szCs w:val="20"/>
+        </w:rPr>
+        <w:t xml:space="preserve">    "loanTerm": 18,</w:t>
+      </w:r>
+    </w:p>
+    <w:p>
+      <w:pPr>
+        <w:rPr>
+          <w:sz w:val="20"/>
+          <w:szCs w:val="20"/>
+        </w:rPr>
+      </w:pPr>
+      <w:r>
+        <w:rPr>
+          <w:sz w:val="20"/>
+          <w:szCs w:val="20"/>
+        </w:rPr>
+        <w:lastRenderedPageBreak/>
+        <w:t xml:space="preserve">    "principalAmount": 210000.00,</w:t>
+      </w:r>
+    </w:p>
+    <w:p>
+      <w:pPr>
+        <w:rPr>
+          <w:sz w:val="20"/>
+          <w:szCs w:val="20"/>
+        </w:rPr>
+      </w:pPr>
+      <w:r>
+        <w:rPr>
+          <w:sz w:val="20"/>
+          <w:szCs w:val="20"/>
+        </w:rPr>
+        <w:t xml:space="preserve">    "interestRate": 8.0,</w:t>
+      </w:r>
+    </w:p>
+    <w:p>
+      <w:pPr>
+        <w:rPr>
+          <w:sz w:val="20"/>
+          <w:szCs w:val="20"/>
+        </w:rPr>
+      </w:pPr>
+      <w:r>
+        <w:rPr>
+          <w:sz w:val="20"/>
+          <w:szCs w:val="20"/>
+        </w:rPr>
+        <w:t xml:space="preserve">    "installmentAmount": 26250.00,</w:t>
+      </w:r>
+    </w:p>
+    <w:p>
+      <w:pPr>
+        <w:rPr>
+          <w:sz w:val="20"/>
+          <w:szCs w:val="20"/>
+        </w:rPr>
+      </w:pPr>
+      <w:r>
+        <w:rPr>
+          <w:sz w:val="20"/>
+          <w:szCs w:val="20"/>
+        </w:rPr>
+        <w:t xml:space="preserve">    "repaymentFrequency": 3,</w:t>
+      </w:r>
+    </w:p>
+    <w:p>
+      <w:pPr>
+        <w:rPr>
+          <w:sz w:val="20"/>
+          <w:szCs w:val="20"/>
+        </w:rPr>
+      </w:pPr>
+      <w:r>
+        <w:rPr>
+          <w:sz w:val="20"/>
+          <w:szCs w:val="20"/>
+        </w:rPr>
+        <w:t xml:space="preserve">    "gracePeriod": 2,</w:t>
+      </w:r>
+    </w:p>
+    <w:p>
+      <w:pPr>
+        <w:rPr>
+          <w:sz w:val="20"/>
+          <w:szCs w:val="20"/>
+        </w:rPr>
+      </w:pPr>
+      <w:r>
+        <w:rPr>
+          <w:sz w:val="20"/>
+          <w:szCs w:val="20"/>
+        </w:rPr>
+        <w:t xml:space="preserve">    "penaltyRate": 2.5,</w:t>
+      </w:r>
+    </w:p>
+    <w:p>
+      <w:pPr>
+        <w:rPr>
+          <w:sz w:val="20"/>
+          <w:szCs w:val="20"/>
+        </w:rPr>
+      </w:pPr>
+      <w:r>
+        <w:rPr>
+          <w:sz w:val="20"/>
+          <w:szCs w:val="20"/>
+        </w:rPr>
+        <w:t xml:space="preserve">    "prePaymentPenalty": 0.015</w:t>
+      </w:r>
+    </w:p>
+    <w:p>
+      <w:pPr>
+        <w:rPr>
+          <w:sz w:val="20"/>
+          <w:szCs w:val="20"/>
+        </w:rPr>
+      </w:pPr>
+      <w:r>
+        <w:rPr>
+          <w:sz w:val="20"/>
+          <w:szCs w:val="20"/>
+        </w:rPr>
+        <w:t xml:space="preserve">  },</w:t>
+      </w:r>
+    </w:p>
+    <w:p>
+      <w:pPr>
+        <w:rPr>
+          <w:sz w:val="20"/>
+          <w:szCs w:val="20"/>
+        </w:rPr>
+      </w:pPr>
+      <w:r>
+        <w:rPr>
+          <w:sz w:val="20"/>
+          <w:szCs w:val="20"/>
+        </w:rPr>
+        <w:t xml:space="preserve">  {</w:t>
+      </w:r>
+    </w:p>
+    <w:p>
+      <w:pPr>
+        <w:rPr>
+          <w:sz w:val="20"/>
+          <w:szCs w:val="20"/>
+        </w:rPr>
+      </w:pPr>
+      <w:r>
+        <w:rPr>
+          <w:sz w:val="20"/>
+          <w:szCs w:val="20"/>
+        </w:rPr>
+        <w:t xml:space="preserve">    "loanName": "Home Saver Plan",</w:t>
+      </w:r>
+    </w:p>
+    <w:p>
+      <w:pPr>
+        <w:rPr>
+          <w:sz w:val="20"/>
+          <w:szCs w:val="20"/>
+        </w:rPr>
+      </w:pPr>
+      <w:r>
+        <w:rPr>
+          <w:sz w:val="20"/>
+          <w:szCs w:val="20"/>
+        </w:rPr>
+        <w:t xml:space="preserve">    "loanType": "HOME_LOAN",</w:t>
+      </w:r>
+    </w:p>
+    <w:p>
+      <w:pPr>
+        <w:rPr>
+          <w:sz w:val="20"/>
+          <w:szCs w:val="20"/>
+        </w:rPr>
+      </w:pPr>
+      <w:r>
+        <w:rPr>
+          <w:sz w:val="20"/>
+          <w:szCs w:val="20"/>
+        </w:rPr>
+        <w:t xml:space="preserve">    "loanTerm": 36,</w:t>
+      </w:r>
+    </w:p>
+    <w:p>
+      <w:pPr>
+        <w:rPr>
+          <w:sz w:val="20"/>
+          <w:szCs w:val="20"/>
+        </w:rPr>
+      </w:pPr>
+      <w:r>
+        <w:rPr>
+          <w:sz w:val="20"/>
+          <w:szCs w:val="20"/>
+        </w:rPr>
+        <w:t xml:space="preserve">    "principalAmount": 310000.00,</w:t>
+      </w:r>
+    </w:p>
+    <w:p>
+      <w:pPr>
+        <w:rPr>
+          <w:sz w:val="20"/>
+          <w:szCs w:val="20"/>
+        </w:rPr>
+      </w:pPr>
+      <w:r>
+        <w:rPr>
+          <w:sz w:val="20"/>
+          <w:szCs w:val="20"/>
+        </w:rPr>
+        <w:t xml:space="preserve">    "interestRate": 7.0,</w:t>
+      </w:r>
+    </w:p>
+    <w:p>
+      <w:pPr>
+        <w:rPr>
+          <w:sz w:val="20"/>
+          <w:szCs w:val="20"/>
+        </w:rPr>
+      </w:pPr>
+      <w:r>
+        <w:rPr>
+          <w:sz w:val="20"/>
+          <w:szCs w:val="20"/>
+        </w:rPr>
+        <w:t xml:space="preserve">    "installmentAmount": 35833.33,</w:t>
+      </w:r>
+    </w:p>
+    <w:p>
+      <w:pPr>
+        <w:rPr>
+          <w:sz w:val="20"/>
+          <w:szCs w:val="20"/>
+        </w:rPr>
+      </w:pPr>
+      <w:r>
+        <w:rPr>
+          <w:sz w:val="20"/>
+          <w:szCs w:val="20"/>
+        </w:rPr>
+        <w:t xml:space="preserve">    "repaymentFrequency": 6,</w:t>
+      </w:r>
+    </w:p>
+    <w:p>
+      <w:pPr>
+        <w:rPr>
+          <w:sz w:val="20"/>
+          <w:szCs w:val="20"/>
+        </w:rPr>
+      </w:pPr>
+      <w:r>
+        <w:rPr>
+          <w:sz w:val="20"/>
+          <w:szCs w:val="20"/>
+        </w:rPr>
+        <w:t xml:space="preserve">    "gracePeriod": 0,</w:t>
+      </w:r>
+    </w:p>
+    <w:p>
+      <w:pPr>
+        <w:rPr>
+          <w:sz w:val="20"/>
+          <w:szCs w:val="20"/>
+        </w:rPr>
+      </w:pPr>
+      <w:r>
+        <w:rPr>
+          <w:sz w:val="20"/>
+          <w:szCs w:val="20"/>
+        </w:rPr>
+        <w:t xml:space="preserve">    "penaltyRate": 1.5,</w:t>
+      </w:r>
+    </w:p>
+    <w:p>
+      <w:pPr>
+        <w:rPr>
+          <w:sz w:val="20"/>
+          <w:szCs w:val="20"/>
+        </w:rPr>
+      </w:pPr>
+      <w:r>
+        <w:rPr>
+          <w:sz w:val="20"/>
+          <w:szCs w:val="20"/>
+        </w:rPr>
+        <w:t xml:space="preserve">    "prePaymentPenalty": 0.01</w:t>
+      </w:r>
+    </w:p>
+    <w:p>
+      <w:pPr>
+        <w:rPr>
+          <w:sz w:val="20"/>
+          <w:szCs w:val="20"/>
+        </w:rPr>
+      </w:pPr>
+      <w:r>
+        <w:rPr>
+          <w:sz w:val="20"/>
+          <w:szCs w:val="20"/>
+        </w:rPr>
+        <w:t xml:space="preserve">  },</w:t>
+      </w:r>
+    </w:p>
+    <w:p>
+      <w:pPr>
+        <w:rPr>
+          <w:sz w:val="20"/>
+          <w:szCs w:val="20"/>
+        </w:rPr>
+      </w:pPr>
+      <w:r>
+        <w:rPr>
+          <w:sz w:val="20"/>
+          <w:szCs w:val="20"/>
+        </w:rPr>
+        <w:t xml:space="preserve">  {</w:t>
+      </w:r>
+    </w:p>
+    <w:p>
+      <w:pPr>
+        <w:rPr>
+          <w:sz w:val="20"/>
+          <w:szCs w:val="20"/>
+        </w:rPr>
+      </w:pPr>
+      <w:r>
+        <w:rPr>
+          <w:sz w:val="20"/>
+          <w:szCs w:val="20"/>
+        </w:rPr>
+        <w:t xml:space="preserve">    "loanName": "Crop Support Loan",</w:t>
+      </w:r>
+    </w:p>
+    <w:p>
+      <w:pPr>
+        <w:rPr>
+          <w:sz w:val="20"/>
+          <w:szCs w:val="20"/>
+        </w:rPr>
+      </w:pPr>
+      <w:r>
+        <w:rPr>
+          <w:sz w:val="20"/>
+          <w:szCs w:val="20"/>
+        </w:rPr>
+        <w:t xml:space="preserve">    "loanType": "CROP_LOAN",</w:t>
+      </w:r>
+    </w:p>
+    <w:p>
+      <w:pPr>
+        <w:rPr>
+          <w:sz w:val="20"/>
+          <w:szCs w:val="20"/>
+        </w:rPr>
+      </w:pPr>
+      <w:r>
+        <w:rPr>
+          <w:sz w:val="20"/>
+          <w:szCs w:val="20"/>
+        </w:rPr>
+        <w:t xml:space="preserve">    "loanTerm": 10,</w:t>
+      </w:r>
+    </w:p>
+    <w:p>
+      <w:pPr>
+        <w:rPr>
+          <w:sz w:val="20"/>
+          <w:szCs w:val="20"/>
+        </w:rPr>
+      </w:pPr>
+      <w:r>
+        <w:rPr>
+          <w:sz w:val="20"/>
+          <w:szCs w:val="20"/>
+        </w:rPr>
+        <w:t xml:space="preserve">    "principalAmount": 110000.00,</w:t>
+      </w:r>
+    </w:p>
+    <w:p>
+      <w:pPr>
+        <w:rPr>
+          <w:sz w:val="20"/>
+          <w:szCs w:val="20"/>
+        </w:rPr>
+      </w:pPr>
+      <w:r>
+        <w:rPr>
+          <w:sz w:val="20"/>
+          <w:szCs w:val="20"/>
+        </w:rPr>
+        <w:t xml:space="preserve">    "interestRate": 6.0,</w:t>
+      </w:r>
+    </w:p>
+    <w:p>
+      <w:pPr>
+        <w:rPr>
+          <w:sz w:val="20"/>
+          <w:szCs w:val="20"/>
+        </w:rPr>
+      </w:pPr>
+      <w:r>
+        <w:rPr>
+          <w:sz w:val="20"/>
+          <w:szCs w:val="20"/>
+        </w:rPr>
+        <w:t xml:space="preserve">    "installmentAmount": 13750.00,</w:t>
+      </w:r>
+    </w:p>
+    <w:p>
+      <w:pPr>
+        <w:rPr>
+          <w:sz w:val="20"/>
+          <w:szCs w:val="20"/>
+        </w:rPr>
+      </w:pPr>
+      <w:r>
+        <w:rPr>
+          <w:sz w:val="20"/>
+          <w:szCs w:val="20"/>
+        </w:rPr>
+        <w:t xml:space="preserve">    "repaymentFrequency": 2,</w:t>
+      </w:r>
+    </w:p>
+    <w:p>
+      <w:pPr>
+        <w:rPr>
+          <w:sz w:val="20"/>
+          <w:szCs w:val="20"/>
+        </w:rPr>
+      </w:pPr>
+      <w:r>
+        <w:rPr>
+          <w:sz w:val="20"/>
+          <w:szCs w:val="20"/>
+        </w:rPr>
+        <w:t xml:space="preserve">    "gracePeriod": 1,</w:t>
+      </w:r>
+    </w:p>
+    <w:p>
+      <w:pPr>
+        <w:rPr>
+          <w:sz w:val="20"/>
+          <w:szCs w:val="20"/>
+        </w:rPr>
+      </w:pPr>
+      <w:r>
+        <w:rPr>
+          <w:sz w:val="20"/>
+          <w:szCs w:val="20"/>
+        </w:rPr>
+        <w:lastRenderedPageBreak/>
+        <w:t xml:space="preserve">    "penaltyRate": 2.0,</w:t>
+      </w:r>
+    </w:p>
+    <w:p>
+      <w:pPr>
+        <w:rPr>
+          <w:sz w:val="20"/>
+          <w:szCs w:val="20"/>
+        </w:rPr>
+      </w:pPr>
+      <w:r>
+        <w:rPr>
+          <w:sz w:val="20"/>
+          <w:szCs w:val="20"/>
+        </w:rPr>
+        <w:t xml:space="preserve">    "prePaymentPenalty": 0.01</w:t>
+      </w:r>
+    </w:p>
+    <w:p>
+      <w:pPr>
+        <w:rPr>
+          <w:sz w:val="20"/>
+          <w:szCs w:val="20"/>
+        </w:rPr>
+      </w:pPr>
+      <w:r>
+        <w:rPr>
+          <w:sz w:val="20"/>
+          <w:szCs w:val="20"/>
+        </w:rPr>
+        <w:t xml:space="preserve">  },</w:t>
+      </w:r>
+    </w:p>
+    <w:p>
+      <w:pPr>
+        <w:rPr>
+          <w:sz w:val="20"/>
+          <w:szCs w:val="20"/>
+        </w:rPr>
+      </w:pPr>
+      <w:r>
+        <w:rPr>
+          <w:sz w:val="20"/>
+          <w:szCs w:val="20"/>
+        </w:rPr>
+        <w:t xml:space="preserve">  {</w:t>
+      </w:r>
+    </w:p>
+    <w:p>
+      <w:pPr>
+        <w:rPr>
+          <w:sz w:val="20"/>
+          <w:szCs w:val="20"/>
+        </w:rPr>
+      </w:pPr>
+      <w:r>
+        <w:rPr>
+          <w:sz w:val="20"/>
+          <w:szCs w:val="20"/>
+        </w:rPr>
+        <w:t xml:space="preserve">    "loanName": "Personal Flex Plan",</w:t>
+      </w:r>
+    </w:p>
+    <w:p>
+      <w:pPr>
+        <w:rPr>
+          <w:sz w:val="20"/>
+          <w:szCs w:val="20"/>
+        </w:rPr>
+      </w:pPr>
+      <w:r>
+        <w:rPr>
+          <w:sz w:val="20"/>
+          <w:szCs w:val="20"/>
+        </w:rPr>
+        <w:t xml:space="preserve">    "loanType": "PERSONAL_LOAN",</w:t>
+      </w:r>
+    </w:p>
+    <w:p>
+      <w:pPr>
+        <w:rPr>
+          <w:sz w:val="20"/>
+          <w:szCs w:val="20"/>
+        </w:rPr>
+      </w:pPr>
+      <w:r>
+        <w:rPr>
+          <w:sz w:val="20"/>
+          <w:szCs w:val="20"/>
+        </w:rPr>
+        <w:t xml:space="preserve">    "loanTerm": 12,</w:t>
+      </w:r>
+    </w:p>
+    <w:p>
+      <w:pPr>
+        <w:rPr>
+          <w:sz w:val="20"/>
+          <w:szCs w:val="20"/>
+        </w:rPr>
+      </w:pPr>
+      <w:r>
+        <w:rPr>
+          <w:sz w:val="20"/>
+          <w:szCs w:val="20"/>
+        </w:rPr>
+        <w:t xml:space="preserve">    "principalAmount": 300000.00,</w:t>
+      </w:r>
+    </w:p>
+    <w:p>
+      <w:pPr>
+        <w:rPr>
+          <w:sz w:val="20"/>
+          <w:szCs w:val="20"/>
+        </w:rPr>
+      </w:pPr>
+      <w:r>
+        <w:rPr>
+          <w:sz w:val="20"/>
+          <w:szCs w:val="20"/>
+        </w:rPr>
+        <w:t xml:space="preserve">    "interestRate": 9.0,</w:t>
+      </w:r>
+    </w:p>
+    <w:p>
+      <w:pPr>
+        <w:rPr>
+          <w:sz w:val="20"/>
+          <w:szCs w:val="20"/>
+        </w:rPr>
+      </w:pPr>
+      <w:r>
+        <w:rPr>
+          <w:sz w:val="20"/>
+          <w:szCs w:val="20"/>
+        </w:rPr>
+        <w:t xml:space="preserve">    "installmentAmount": 81250.00,</w:t>
+      </w:r>
+    </w:p>
+    <w:p>
+      <w:pPr>
+        <w:rPr>
+          <w:sz w:val="20"/>
+          <w:szCs w:val="20"/>
+        </w:rPr>
+      </w:pPr>
+      <w:r>
+        <w:rPr>
+          <w:sz w:val="20"/>
+          <w:szCs w:val="20"/>
+        </w:rPr>
+        <w:t xml:space="preserve">    "repaymentFrequency": 1,</w:t>
+      </w:r>
+    </w:p>
+    <w:p>
+      <w:pPr>
+        <w:rPr>
+          <w:sz w:val="20"/>
+          <w:szCs w:val="20"/>
+        </w:rPr>
+      </w:pPr>
+      <w:r>
+        <w:rPr>
+          <w:sz w:val="20"/>
+          <w:szCs w:val="20"/>
+        </w:rPr>
+        <w:t xml:space="preserve">    "gracePeriod": 0,</w:t>
+      </w:r>
+    </w:p>
+    <w:p>
+      <w:pPr>
+        <w:rPr>
+          <w:sz w:val="20"/>
+          <w:szCs w:val="20"/>
+        </w:rPr>
+      </w:pPr>
+      <w:r>
+        <w:rPr>
+          <w:sz w:val="20"/>
+          <w:szCs w:val="20"/>
+        </w:rPr>
+        <w:t xml:space="preserve">    "penaltyRate": 3.0,</w:t>
+      </w:r>
+    </w:p>
+    <w:p>
+      <w:pPr>
+        <w:rPr>
+          <w:sz w:val="20"/>
+          <w:szCs w:val="20"/>
+        </w:rPr>
+      </w:pPr>
+      <w:r>
+        <w:rPr>
+          <w:sz w:val="20"/>
+          <w:szCs w:val="20"/>
+        </w:rPr>
+        <w:t xml:space="preserve">    "prePaymentPenalty": 0.025</w:t>
+      </w:r>
+    </w:p>
+    <w:p>
+      <w:pPr>
+        <w:rPr>
+          <w:sz w:val="20"/>
+          <w:szCs w:val="20"/>
+        </w:rPr>
+      </w:pPr>
+      <w:r>
+        <w:rPr>
+          <w:sz w:val="20"/>
+          <w:szCs w:val="20"/>
+        </w:rPr>
+        <w:t xml:space="preserve">  },</w:t>
+      </w:r>
+    </w:p>
+    <w:p>
+      <w:pPr>
+        <w:rPr>
+          <w:sz w:val="20"/>
+          <w:szCs w:val="20"/>
+        </w:rPr>
+      </w:pPr>
+      <w:r>
+        <w:rPr>
+          <w:sz w:val="20"/>
+          <w:szCs w:val="20"/>
+        </w:rPr>
+        <w:t xml:space="preserve">  {</w:t>
+      </w:r>
+    </w:p>
+    <w:p>
+      <w:pPr>
+        <w:rPr>
+          <w:sz w:val="20"/>
+          <w:szCs w:val="20"/>
+        </w:rPr>
+      </w:pPr>
+      <w:r>
+        <w:rPr>
+          <w:sz w:val="20"/>
+          <w:szCs w:val="20"/>
+        </w:rPr>
+        <w:t xml:space="preserve">    "loanName": "Car Max Drive",</w:t>
+      </w:r>
+    </w:p>
+    <w:p>
+      <w:pPr>
+        <w:rPr>
+          <w:sz w:val="20"/>
+          <w:szCs w:val="20"/>
+        </w:rPr>
+      </w:pPr>
+      <w:r>
+        <w:rPr>
+          <w:sz w:val="20"/>
+          <w:szCs w:val="20"/>
+        </w:rPr>
+        <w:t xml:space="preserve">    "loanType": "CAR_LOAN",</w:t>
+      </w:r>
+    </w:p>
+    <w:p>
+      <w:pPr>
+        <w:rPr>
+          <w:sz w:val="20"/>
+          <w:szCs w:val="20"/>
+        </w:rPr>
+      </w:pPr>
+      <w:r>
+        <w:rPr>
+          <w:sz w:val="20"/>
+          <w:szCs w:val="20"/>
+        </w:rPr>
+        <w:t xml:space="preserve">    "loanTerm": 24,</w:t>
+      </w:r>
+    </w:p>
+    <w:p>
+      <w:pPr>
+        <w:rPr>
+          <w:sz w:val="20"/>
+          <w:szCs w:val="20"/>
+        </w:rPr>
+      </w:pPr>
+      <w:r>
+        <w:rPr>
+          <w:sz w:val="20"/>
+          <w:szCs w:val="20"/>
+        </w:rPr>
+        <w:t xml:space="preserve">    "principalAmount": 395000.00,</w:t>
+      </w:r>
+    </w:p>
+    <w:p>
+      <w:pPr>
+        <w:rPr>
+          <w:sz w:val="20"/>
+          <w:szCs w:val="20"/>
+        </w:rPr>
+      </w:pPr>
+      <w:r>
+        <w:rPr>
+          <w:sz w:val="20"/>
+          <w:szCs w:val="20"/>
+        </w:rPr>
+        <w:t xml:space="preserve">    "interestRate": 7.0,</w:t>
+      </w:r>
+    </w:p>
+    <w:p>
+      <w:pPr>
+        <w:rPr>
+          <w:sz w:val="20"/>
+          <w:szCs w:val="20"/>
+        </w:rPr>
+      </w:pPr>
+      <w:r>
+        <w:rPr>
+          <w:sz w:val="20"/>
+          <w:szCs w:val="20"/>
+        </w:rPr>
+        <w:t xml:space="preserve">    "installmentAmount": 47291.67,</w:t>
+      </w:r>
+    </w:p>
+    <w:p>
+      <w:pPr>
+        <w:rPr>
+          <w:sz w:val="20"/>
+          <w:szCs w:val="20"/>
+        </w:rPr>
+      </w:pPr>
+      <w:r>
+        <w:rPr>
+          <w:sz w:val="20"/>
+          <w:szCs w:val="20"/>
+        </w:rPr>
+        <w:t xml:space="preserve">    "repaymentFrequency": 2,</w:t>
+      </w:r>
+    </w:p>
+    <w:p>
+      <w:pPr>
+        <w:rPr>
+          <w:sz w:val="20"/>
+          <w:szCs w:val="20"/>
+        </w:rPr>
+      </w:pPr>
+      <w:r>
+        <w:rPr>
+          <w:sz w:val="20"/>
+          <w:szCs w:val="20"/>
+        </w:rPr>
+        <w:t xml:space="preserve">    "gracePeriod": 2,</w:t>
+      </w:r>
+    </w:p>
+    <w:p>
+      <w:pPr>
+        <w:rPr>
+          <w:sz w:val="20"/>
+          <w:szCs w:val="20"/>
+        </w:rPr>
+      </w:pPr>
+      <w:r>
+        <w:rPr>
+          <w:sz w:val="20"/>
+          <w:szCs w:val="20"/>
+        </w:rPr>
+        <w:t xml:space="preserve">    "penaltyRate": 1.5,</w:t>
+      </w:r>
+    </w:p>
+    <w:p>
+      <w:pPr>
+        <w:rPr>
+          <w:sz w:val="20"/>
+          <w:szCs w:val="20"/>
+        </w:rPr>
+      </w:pPr>
+      <w:r>
+        <w:rPr>
+          <w:sz w:val="20"/>
+          <w:szCs w:val="20"/>
+        </w:rPr>
+        <w:t xml:space="preserve">    "prePaymentPenalty": 0.01</w:t>
+      </w:r>
+    </w:p>
+    <w:p>
+      <w:pPr>
+        <w:rPr>
+          <w:sz w:val="20"/>
+          <w:szCs w:val="20"/>
+        </w:rPr>
+      </w:pPr>
+      <w:r>
+        <w:rPr>
+          <w:sz w:val="20"/>
+          <w:szCs w:val="20"/>
+        </w:rPr>
+        <w:t xml:space="preserve">  },</w:t>
+      </w:r>
+    </w:p>
+    <w:p>
+      <w:pPr>
+        <w:rPr>
+          <w:sz w:val="20"/>
+          <w:szCs w:val="20"/>
+        </w:rPr>
+      </w:pPr>
+      <w:r>
+        <w:rPr>
+          <w:sz w:val="20"/>
+          <w:szCs w:val="20"/>
+        </w:rPr>
+        <w:t xml:space="preserve">  {</w:t>
+      </w:r>
+    </w:p>
+    <w:p>
+      <w:pPr>
+        <w:rPr>
+          <w:sz w:val="20"/>
+          <w:szCs w:val="20"/>
+        </w:rPr>
+      </w:pPr>
+      <w:r>
+        <w:rPr>
+          <w:sz w:val="20"/>
+          <w:szCs w:val="20"/>
+        </w:rPr>
+        <w:t xml:space="preserve">    "loanName": "Agri Crop Advance",</w:t>
+      </w:r>
+    </w:p>
+    <w:p>
+      <w:pPr>
+        <w:rPr>
+          <w:sz w:val="20"/>
+          <w:szCs w:val="20"/>
+        </w:rPr>
+      </w:pPr>
+      <w:r>
+        <w:rPr>
+          <w:sz w:val="20"/>
+          <w:szCs w:val="20"/>
+        </w:rPr>
+        <w:lastRenderedPageBreak/>
+        <w:t xml:space="preserve">    "loanType": "CROP_LOAN",</w:t>
+      </w:r>
+    </w:p>
+    <w:p>
+      <w:pPr>
+        <w:rPr>
+          <w:sz w:val="20"/>
+          <w:szCs w:val="20"/>
+        </w:rPr>
+      </w:pPr>
+      <w:r>
+        <w:rPr>
+          <w:sz w:val="20"/>
+          <w:szCs w:val="20"/>
+        </w:rPr>
+        <w:t xml:space="preserve">    "loanTerm": 12,</w:t>
+      </w:r>
+    </w:p>
+    <w:p>
+      <w:pPr>
+        <w:rPr>
+          <w:sz w:val="20"/>
+          <w:szCs w:val="20"/>
+        </w:rPr>
+      </w:pPr>
+      <w:r>
+        <w:rPr>
+          <w:sz w:val="20"/>
+          <w:szCs w:val="20"/>
+        </w:rPr>
+        <w:t xml:space="preserve">    "principalAmount": 255000.00,</w:t>
+      </w:r>
+    </w:p>
+    <w:p>
+      <w:pPr>
+        <w:rPr>
+          <w:sz w:val="20"/>
+          <w:szCs w:val="20"/>
+        </w:rPr>
+      </w:pPr>
+      <w:r>
+        <w:rPr>
+          <w:sz w:val="20"/>
+          <w:szCs w:val="20"/>
+        </w:rPr>
+        <w:t xml:space="preserve">    "interestRate": 6.0,</w:t>
+      </w:r>
+    </w:p>
+    <w:p>
+      <w:pPr>
+        <w:rPr>
+          <w:sz w:val="20"/>
+          <w:szCs w:val="20"/>
+        </w:rPr>
+      </w:pPr>
+      <w:r>
+        <w:rPr>
+          <w:sz w:val="20"/>
+          <w:szCs w:val="20"/>
+        </w:rPr>
+        <w:t xml:space="preserve">    "installmentAmount": 33750.00,</w:t>
+      </w:r>
+    </w:p>
+    <w:p>
+      <w:pPr>
+        <w:rPr>
+          <w:sz w:val="20"/>
+          <w:szCs w:val="20"/>
+        </w:rPr>
+      </w:pPr>
+      <w:r>
+        <w:rPr>
+          <w:sz w:val="20"/>
+          <w:szCs w:val="20"/>
+        </w:rPr>
+        <w:t xml:space="preserve">    "repaymentFrequency": 3,</w:t>
+      </w:r>
+    </w:p>
+    <w:p>
+      <w:pPr>
+        <w:rPr>
+          <w:sz w:val="20"/>
+          <w:szCs w:val="20"/>
+        </w:rPr>
+      </w:pPr>
+      <w:r>
+        <w:rPr>
+          <w:sz w:val="20"/>
+          <w:szCs w:val="20"/>
+        </w:rPr>
+        <w:t xml:space="preserve">    "gracePeriod": 3,</w:t>
+      </w:r>
+    </w:p>
+    <w:p>
+      <w:pPr>
+        <w:rPr>
+          <w:sz w:val="20"/>
+          <w:szCs w:val="20"/>
+        </w:rPr>
+      </w:pPr>
+      <w:r>
+        <w:rPr>
+          <w:sz w:val="20"/>
+          <w:szCs w:val="20"/>
+        </w:rPr>
+        <w:t xml:space="preserve">    "penaltyRate": 2.0,</w:t>
+      </w:r>
+    </w:p>
+    <w:p>
+      <w:pPr>
+        <w:rPr>
+          <w:sz w:val="20"/>
+          <w:szCs w:val="20"/>
+        </w:rPr>
+      </w:pPr>
+      <w:r>
+        <w:rPr>
+          <w:sz w:val="20"/>
+          <w:szCs w:val="20"/>
+        </w:rPr>
+        <w:t xml:space="preserve">    "prePaymentPenalty": 0.015</w:t>
+      </w:r>
+    </w:p>
+    <w:p>
+      <w:pPr>
+        <w:rPr>
+          <w:sz w:val="20"/>
+          <w:szCs w:val="20"/>
+        </w:rPr>
+      </w:pPr>
+      <w:r>
+        <w:rPr>
+          <w:sz w:val="20"/>
+          <w:szCs w:val="20"/>
+        </w:rPr>
+        <w:t xml:space="preserve">  },</w:t>
+      </w:r>
+    </w:p>
+    <w:p>
+      <w:pPr>
+        <w:rPr>
+          <w:sz w:val="20"/>
+          <w:szCs w:val="20"/>
+        </w:rPr>
+      </w:pPr>
+      <w:r>
+        <w:rPr>
+          <w:sz w:val="20"/>
+          <w:szCs w:val="20"/>
+        </w:rPr>
+        <w:t xml:space="preserve">  {</w:t>
+      </w:r>
+    </w:p>
+    <w:p>
+      <w:pPr>
+        <w:rPr>
+          <w:sz w:val="20"/>
+          <w:szCs w:val="20"/>
+        </w:rPr>
+      </w:pPr>
+      <w:r>
+        <w:rPr>
+          <w:sz w:val="20"/>
+          <w:szCs w:val="20"/>
+        </w:rPr>
+        <w:t xml:space="preserve">    "loanName": "Study Abroad Pro",</w:t>
+      </w:r>
+    </w:p>
+    <w:p>
+      <w:pPr>
+        <w:rPr>
+          <w:sz w:val="20"/>
+          <w:szCs w:val="20"/>
+        </w:rPr>
+      </w:pPr>
+      <w:r>
+        <w:rPr>
+          <w:sz w:val="20"/>
+          <w:szCs w:val="20"/>
+        </w:rPr>
+        <w:t xml:space="preserve">    "loanType": "STUDENT_LOAN",</w:t>
+      </w:r>
+    </w:p>
+    <w:p>
+      <w:pPr>
+        <w:rPr>
+          <w:sz w:val="20"/>
+          <w:szCs w:val="20"/>
+        </w:rPr>
+      </w:pPr>
+      <w:r>
+        <w:rPr>
+          <w:sz w:val="20"/>
+          <w:szCs w:val="20"/>
+        </w:rPr>
+        <w:t xml:space="preserve">    "loanTerm": 30,</w:t>
+      </w:r>
+    </w:p>
+    <w:p>
+      <w:pPr>
+        <w:rPr>
+          <w:sz w:val="20"/>
+          <w:szCs w:val="20"/>
+        </w:rPr>
+      </w:pPr>
+      <w:r>
+        <w:rPr>
+          <w:sz w:val="20"/>
+          <w:szCs w:val="20"/>
+        </w:rPr>
+        <w:t xml:space="preserve">    "principalAmount": 225000.00,</w:t>
+      </w:r>
+    </w:p>
+    <w:p>
+      <w:pPr>
+        <w:rPr>
+          <w:sz w:val="20"/>
+          <w:szCs w:val="20"/>
+        </w:rPr>
+      </w:pPr>
+      <w:r>
+        <w:rPr>
+          <w:sz w:val="20"/>
+          <w:szCs w:val="20"/>
+        </w:rPr>
+        <w:t xml:space="preserve">    "interestRate": 10.0,</w:t>
+      </w:r>
+    </w:p>
+    <w:p>
+      <w:pPr>
+        <w:rPr>
+          <w:sz w:val="20"/>
+          <w:szCs w:val="20"/>
+        </w:rPr>
+      </w:pPr>
+      <w:r>
+        <w:rPr>
+          <w:sz w:val="20"/>
+          <w:szCs w:val="20"/>
+        </w:rPr>
+        <w:t xml:space="preserve">    "installmentAmount": 16541.67,</w:t>
+      </w:r>
+    </w:p>
+    <w:p>
+      <w:pPr>
+        <w:rPr>
+          <w:sz w:val="20"/>
+          <w:szCs w:val="20"/>
+        </w:rPr>
+      </w:pPr>
+      <w:r>
+        <w:rPr>
+          <w:sz w:val="20"/>
+          <w:szCs w:val="20"/>
+        </w:rPr>
+        <w:t xml:space="preserve">    "repaymentFrequency": 3,</w:t>
+      </w:r>
+    </w:p>
+    <w:p>
+      <w:pPr>
+        <w:rPr>
+          <w:sz w:val="20"/>
+          <w:szCs w:val="20"/>
+        </w:rPr>
+      </w:pPr>
+      <w:r>
+        <w:rPr>
+          <w:sz w:val="20"/>
+          <w:szCs w:val="20"/>
+        </w:rPr>
+        <w:t xml:space="preserve">    "gracePeriod": 2,</w:t>
+      </w:r>
+    </w:p>
+    <w:p>
+      <w:pPr>
+        <w:rPr>
+          <w:sz w:val="20"/>
+          <w:szCs w:val="20"/>
+        </w:rPr>
+      </w:pPr>
+      <w:r>
+        <w:rPr>
+          <w:sz w:val="20"/>
+          <w:szCs w:val="20"/>
+        </w:rPr>
+        <w:t xml:space="preserve">    "penaltyRate": 2.0,</w:t>
+      </w:r>
+    </w:p>
+    <w:p>
+      <w:pPr>
+        <w:rPr>
+          <w:sz w:val="20"/>
+          <w:szCs w:val="20"/>
+        </w:rPr>
+      </w:pPr>
+      <w:r>
+        <w:rPr>
+          <w:sz w:val="20"/>
+          <w:szCs w:val="20"/>
+        </w:rPr>
+        <w:t xml:space="preserve">    "prePaymentPenalty": 0.01</w:t>
+      </w:r>
+    </w:p>
+    <w:p>
+      <w:pPr>
+        <w:rPr>
+          <w:sz w:val="20"/>
+          <w:szCs w:val="20"/>
+        </w:rPr>
+      </w:pPr>
+      <w:r>
+        <w:rPr>
+          <w:sz w:val="20"/>
+          <w:szCs w:val="20"/>
+        </w:rPr>
+        <w:t xml:space="preserve">  },</w:t>
+      </w:r>
+    </w:p>
+    <w:p>
+      <w:pPr>
+        <w:rPr>
+          <w:sz w:val="20"/>
+          <w:szCs w:val="20"/>
+        </w:rPr>
+      </w:pPr>
+      <w:r>
+        <w:rPr>
+          <w:sz w:val="20"/>
+          <w:szCs w:val="20"/>
+        </w:rPr>
+        <w:t xml:space="preserve">  {</w:t>
+      </w:r>
+    </w:p>
+    <w:p>
+      <w:pPr>
+        <w:rPr>
+          <w:sz w:val="20"/>
+          <w:szCs w:val="20"/>
+        </w:rPr>
+      </w:pPr>
+      <w:r>
+        <w:rPr>
+          <w:sz w:val="20"/>
+          <w:szCs w:val="20"/>
+        </w:rPr>
+        <w:t xml:space="preserve">    "loanName": "Gold Reserve Loan",</w:t>
+      </w:r>
+    </w:p>
+    <w:p>
+      <w:pPr>
+        <w:rPr>
+          <w:sz w:val="20"/>
+          <w:szCs w:val="20"/>
+        </w:rPr>
+      </w:pPr>
+      <w:r>
+        <w:rPr>
+          <w:sz w:val="20"/>
+          <w:szCs w:val="20"/>
+        </w:rPr>
+        <w:t xml:space="preserve">    "loanType": "GOLD_LOAN",</w:t>
+      </w:r>
+    </w:p>
+    <w:p>
+      <w:pPr>
+        <w:rPr>
+          <w:sz w:val="20"/>
+          <w:szCs w:val="20"/>
+        </w:rPr>
+      </w:pPr>
+      <w:r>
+        <w:rPr>
+          <w:sz w:val="20"/>
+          <w:szCs w:val="20"/>
+        </w:rPr>
+        <w:t xml:space="preserve">    "loanTerm": 12,</w:t>
+      </w:r>
+    </w:p>
+    <w:p>
+      <w:pPr>
+        <w:rPr>
+          <w:sz w:val="20"/>
+          <w:szCs w:val="20"/>
+        </w:rPr>
+      </w:pPr>
+      <w:r>
+        <w:rPr>
+          <w:sz w:val="20"/>
+          <w:szCs w:val="20"/>
+        </w:rPr>
+        <w:t xml:space="preserve">    "principalAmount": 450000.00,</w:t>
+      </w:r>
+    </w:p>
+    <w:p>
+      <w:pPr>
+        <w:rPr>
+          <w:sz w:val="20"/>
+          <w:szCs w:val="20"/>
+        </w:rPr>
+      </w:pPr>
+      <w:r>
+        <w:rPr>
+          <w:sz w:val="20"/>
+          <w:szCs w:val="20"/>
+        </w:rPr>
+        <w:t xml:space="preserve">    "interestRate": 5.0,</w:t>
+      </w:r>
+    </w:p>
+    <w:p>
+      <w:pPr>
+        <w:rPr>
+          <w:sz w:val="20"/>
+          <w:szCs w:val="20"/>
+        </w:rPr>
+      </w:pPr>
+      <w:r>
+        <w:rPr>
+          <w:sz w:val="20"/>
+          <w:szCs w:val="20"/>
+        </w:rPr>
+        <w:t xml:space="preserve">    "installmentAmount": 46875.00,</w:t>
+      </w:r>
+    </w:p>
+    <w:p>
+      <w:pPr>
+        <w:rPr>
+          <w:sz w:val="20"/>
+          <w:szCs w:val="20"/>
+        </w:rPr>
+      </w:pPr>
+      <w:r>
+        <w:rPr>
+          <w:sz w:val="20"/>
+          <w:szCs w:val="20"/>
+        </w:rPr>
+        <w:lastRenderedPageBreak/>
+        <w:t xml:space="preserve">    "repaymentFrequency": 3,</w:t>
+      </w:r>
+    </w:p>
+    <w:p>
+      <w:pPr>
+        <w:rPr>
+          <w:sz w:val="20"/>
+          <w:szCs w:val="20"/>
+        </w:rPr>
+      </w:pPr>
+      <w:r>
+        <w:rPr>
+          <w:sz w:val="20"/>
+          <w:szCs w:val="20"/>
+        </w:rPr>
+        <w:t xml:space="preserve">    "gracePeriod": 0,</w:t>
+      </w:r>
+    </w:p>
+    <w:p>
+      <w:pPr>
+        <w:rPr>
+          <w:sz w:val="20"/>
+          <w:szCs w:val="20"/>
+        </w:rPr>
+      </w:pPr>
+      <w:r>
+        <w:rPr>
+          <w:sz w:val="20"/>
+          <w:szCs w:val="20"/>
+        </w:rPr>
+        <w:t xml:space="preserve">    "penaltyRate": 1.0,</w:t>
+      </w:r>
+    </w:p>
+    <w:p>
+      <w:pPr>
+        <w:rPr>
+          <w:sz w:val="20"/>
+          <w:szCs w:val="20"/>
+        </w:rPr>
+      </w:pPr>
+      <w:r>
+        <w:rPr>
+          <w:sz w:val="20"/>
+          <w:szCs w:val="20"/>
+        </w:rPr>
+        <w:t xml:space="preserve">    "prePaymentPenalty": 0.005</w:t>
+      </w:r>
+    </w:p>
+    <w:p>
+      <w:pPr>
+        <w:rPr>
+          <w:sz w:val="20"/>
+          <w:szCs w:val="20"/>
+        </w:rPr>
+      </w:pPr>
+      <w:r>
+        <w:rPr>
+          <w:sz w:val="20"/>
+          <w:szCs w:val="20"/>
+        </w:rPr>
+        <w:t xml:space="preserve">  }</w:t>
+      </w:r>
+    </w:p>
+    <w:p>
+      <w:pPr>
+        <w:rPr>
+          <w:sz w:val="20"/>
+          <w:szCs w:val="20"/>
+        </w:rPr>
+      </w:pPr>
+      <w:r>
+        <w:rPr>
+          <w:sz w:val="20"/>
+          <w:szCs w:val="20"/>
+        </w:rPr>
+        <w:t>]</w:t>
       </w:r>
     </w:p>
     <w:sectPr>

</xml_diff>